<commit_message>
Updated documentation, added v2 fixes, updated PPT and manual.
</commit_message>
<xml_diff>
--- a/bitvis_vip_axistream/doc/axistream_vvc_QuickRef.docx
+++ b/bitvis_vip_axistream/doc/axistream_vvc_QuickRef.docx
@@ -4,7 +4,7 @@
   <w:body>
     <w:p>
       <w:pPr>
-        <w:pStyle w:val="Brdtekst"/>
+        <w:pStyle w:val="BodyText"/>
         <w:rPr>
           <w:sz w:val="40"/>
           <w:szCs w:val="40"/>
@@ -312,7 +312,7 @@
     <w:bookmarkEnd w:id="0"/>
     <w:p>
       <w:pPr>
-        <w:pStyle w:val="Brdtekst"/>
+        <w:pStyle w:val="BodyText"/>
       </w:pPr>
       <w:r>
         <w:rPr>
@@ -344,7 +344,7 @@
     </w:p>
     <w:p>
       <w:pPr>
-        <w:pStyle w:val="Brdtekst"/>
+        <w:pStyle w:val="BodyText"/>
       </w:pPr>
       <w:r>
         <w:t xml:space="preserve">For general information see UVVM </w:t>
@@ -396,7 +396,7 @@
     </w:p>
     <w:p>
       <w:pPr>
-        <w:pStyle w:val="Brdtekst"/>
+        <w:pStyle w:val="BodyText"/>
         <w:rPr>
           <w:b/>
           <w:bCs/>
@@ -1190,7 +1190,27 @@
                 <w:sz w:val="15"/>
                 <w:szCs w:val="28"/>
               </w:rPr>
-              <w:t xml:space="preserve">(AXISTERAM_VVCT, 0, </w:t>
+              <w:t>(AXISTR</w:t>
+            </w:r>
+            <w:r>
+              <w:rPr>
+                <w:rFonts w:cs="Helvetica"/>
+                <w:b w:val="0"/>
+                <w:bCs w:val="0"/>
+                <w:sz w:val="15"/>
+                <w:szCs w:val="28"/>
+              </w:rPr>
+              <w:t>E</w:t>
+            </w:r>
+            <w:r>
+              <w:rPr>
+                <w:rFonts w:cs="Helvetica"/>
+                <w:b w:val="0"/>
+                <w:bCs w:val="0"/>
+                <w:sz w:val="15"/>
+                <w:szCs w:val="28"/>
+              </w:rPr>
+              <w:t xml:space="preserve">AM_VVCT, 0, </w:t>
             </w:r>
             <w:proofErr w:type="spellStart"/>
             <w:r>
@@ -1406,7 +1426,7 @@
     </w:tbl>
     <w:p>
       <w:pPr>
-        <w:pStyle w:val="Overskrift2"/>
+        <w:pStyle w:val="Heading2"/>
         <w:numPr>
           <w:ilvl w:val="0"/>
           <w:numId w:val="0"/>
@@ -3184,7 +3204,7 @@
     </w:p>
     <w:tbl>
       <w:tblPr>
-        <w:tblStyle w:val="Tabellrutenett"/>
+        <w:tblStyle w:val="TableGrid"/>
         <w:tblpPr w:leftFromText="141" w:rightFromText="141" w:vertAnchor="text" w:horzAnchor="margin" w:tblpY="-42"/>
         <w:tblW w:w="13948" w:type="dxa"/>
         <w:tblBorders>
@@ -5342,19 +5362,19 @@
     </w:tbl>
     <w:p>
       <w:pPr>
-        <w:pStyle w:val="Undertittel"/>
+        <w:pStyle w:val="Subtitle"/>
         <w:spacing w:after="40"/>
       </w:pPr>
     </w:p>
     <w:p>
       <w:pPr>
-        <w:pStyle w:val="Undertittel"/>
+        <w:pStyle w:val="Subtitle"/>
         <w:spacing w:after="40"/>
       </w:pPr>
     </w:p>
     <w:p>
       <w:pPr>
-        <w:pStyle w:val="Undertittel"/>
+        <w:pStyle w:val="Subtitle"/>
         <w:spacing w:after="40"/>
       </w:pPr>
     </w:p>
@@ -5374,7 +5394,7 @@
     <w:p/>
     <w:p>
       <w:pPr>
-        <w:pStyle w:val="Undertittel"/>
+        <w:pStyle w:val="Subtitle"/>
         <w:spacing w:after="40"/>
         <w:rPr>
           <w:b/>
@@ -5827,13 +5847,13 @@
     </w:tbl>
     <w:p>
       <w:pPr>
-        <w:pStyle w:val="Undertittel"/>
+        <w:pStyle w:val="Subtitle"/>
         <w:spacing w:before="200" w:after="40"/>
       </w:pPr>
     </w:p>
     <w:p>
       <w:pPr>
-        <w:pStyle w:val="Undertittel"/>
+        <w:pStyle w:val="Subtitle"/>
         <w:spacing w:before="200" w:after="40"/>
         <w:rPr>
           <w:b/>
@@ -7863,7 +7883,7 @@
     </w:tbl>
     <w:p>
       <w:pPr>
-        <w:pStyle w:val="Undertittel"/>
+        <w:pStyle w:val="Subtitle"/>
         <w:spacing w:before="200" w:after="40"/>
         <w:rPr>
           <w:b/>
@@ -8277,14 +8297,14 @@
     </w:tbl>
     <w:p>
       <w:pPr>
-        <w:pStyle w:val="Undertittel"/>
+        <w:pStyle w:val="Subtitle"/>
         <w:keepNext/>
         <w:spacing w:before="200" w:after="40"/>
       </w:pPr>
     </w:p>
     <w:p>
       <w:pPr>
-        <w:pStyle w:val="Undertittel"/>
+        <w:pStyle w:val="Subtitle"/>
         <w:keepNext/>
         <w:spacing w:before="200" w:after="40"/>
         <w:rPr>
@@ -9105,7 +9125,14 @@
                 <w:rFonts w:cs="Helvetica"/>
                 <w:sz w:val="15"/>
               </w:rPr>
-              <w:t xml:space="preserve">, refer to description in Section </w:t>
+              <w:t>, refer to description in Section</w:t>
+            </w:r>
+            <w:r>
+              <w:rPr>
+                <w:rFonts w:cs="Helvetica"/>
+                <w:sz w:val="15"/>
+              </w:rPr>
+              <w:t xml:space="preserve"> </w:t>
             </w:r>
             <w:r>
               <w:rPr>
@@ -9119,14 +9146,7 @@
                 <w:rFonts w:cs="Helvetica"/>
                 <w:sz w:val="15"/>
               </w:rPr>
-              <w:instrText xml:space="preserve"> REF _Ref456942654 \r \h </w:instrText>
-            </w:r>
-            <w:r>
-              <w:rPr>
-                <w:rFonts w:cs="Helvetica"/>
-                <w:sz w:val="15"/>
-              </w:rPr>
-              <w:instrText xml:space="preserve"> \* MERGEFORMAT </w:instrText>
+              <w:instrText xml:space="preserve"> REF _Ref102491549 \r \h </w:instrText>
             </w:r>
             <w:r>
               <w:rPr>
@@ -9146,7 +9166,7 @@
                 <w:rFonts w:cs="Helvetica"/>
                 <w:sz w:val="15"/>
               </w:rPr>
-              <w:t>5</w:t>
+              <w:t>7</w:t>
             </w:r>
             <w:r>
               <w:rPr>
@@ -9466,14 +9486,7 @@
                 <w:rFonts w:cs="Helvetica"/>
                 <w:sz w:val="15"/>
               </w:rPr>
-              <w:instrText xml:space="preserve"> REF _Ref456942654 \r \h </w:instrText>
-            </w:r>
-            <w:r>
-              <w:rPr>
-                <w:rFonts w:cs="Helvetica"/>
-                <w:sz w:val="15"/>
-              </w:rPr>
-              <w:instrText xml:space="preserve"> \* MERGEFORMAT </w:instrText>
+              <w:instrText xml:space="preserve"> REF _Ref102491549 \r \h </w:instrText>
             </w:r>
             <w:r>
               <w:rPr>
@@ -9493,7 +9506,7 @@
                 <w:rFonts w:cs="Helvetica"/>
                 <w:sz w:val="15"/>
               </w:rPr>
-              <w:t>5</w:t>
+              <w:t>7</w:t>
             </w:r>
             <w:r>
               <w:rPr>
@@ -9818,7 +9831,7 @@
                 <w:rFonts w:cs="Helvetica"/>
                 <w:sz w:val="15"/>
               </w:rPr>
-              <w:instrText xml:space="preserve"> REF _Ref456942654 \r \h  \* MERGEFORMAT </w:instrText>
+              <w:instrText xml:space="preserve"> REF _Ref102491549 \r \h </w:instrText>
             </w:r>
             <w:r>
               <w:rPr>
@@ -9838,7 +9851,7 @@
                 <w:rFonts w:cs="Helvetica"/>
                 <w:sz w:val="15"/>
               </w:rPr>
-              <w:t>5</w:t>
+              <w:t>7</w:t>
             </w:r>
             <w:r>
               <w:rPr>
@@ -10679,7 +10692,7 @@
           </w:tcPr>
           <w:p>
             <w:pPr>
-              <w:pStyle w:val="Undertittel"/>
+              <w:pStyle w:val="Subtitle"/>
               <w:keepNext/>
               <w:tabs>
                 <w:tab w:val="left" w:pos="8181"/>
@@ -11074,7 +11087,7 @@
     </w:tbl>
     <w:p>
       <w:pPr>
-        <w:pStyle w:val="Undertittel"/>
+        <w:pStyle w:val="Subtitle"/>
         <w:rPr>
           <w:sz w:val="40"/>
           <w:szCs w:val="40"/>
@@ -11094,7 +11107,7 @@
     </w:p>
     <w:p>
       <w:pPr>
-        <w:pStyle w:val="Ingenmellomrom"/>
+        <w:pStyle w:val="NoSpacing"/>
       </w:pPr>
       <w:r>
         <w:t xml:space="preserve">All VVC procedures are defined in </w:t>
@@ -11150,7 +11163,7 @@
     </w:p>
     <w:p>
       <w:pPr>
-        <w:pStyle w:val="Ingenmellomrom"/>
+        <w:pStyle w:val="NoSpacing"/>
         <w:rPr>
           <w:i/>
           <w:lang w:val="en-US"/>
@@ -11182,7 +11195,7 @@
     </w:p>
     <w:p>
       <w:pPr>
-        <w:pStyle w:val="Overskrift1"/>
+        <w:pStyle w:val="Heading1"/>
         <w:rPr>
           <w:rFonts w:ascii="Helvetica" w:hAnsi="Helvetica" w:cs="Helvetica"/>
         </w:rPr>
@@ -14268,7 +14281,25 @@
                 <w:szCs w:val="15"/>
                 <w:lang w:val="en-US" w:eastAsia="nb-NO"/>
               </w:rPr>
-              <w:t>, C_SCOPE</w:t>
+              <w:t xml:space="preserve">, </w:t>
+            </w:r>
+            <w:r>
+              <w:rPr>
+                <w:rFonts w:ascii="Courier New" w:hAnsi="Courier New" w:cs="Courier New"/>
+                <w:sz w:val="15"/>
+                <w:szCs w:val="15"/>
+                <w:lang w:val="en-US" w:eastAsia="nb-NO"/>
+              </w:rPr>
+              <w:t xml:space="preserve">ERROR, </w:t>
+            </w:r>
+            <w:r>
+              <w:rPr>
+                <w:rFonts w:ascii="Courier New" w:hAnsi="Courier New" w:cs="Courier New"/>
+                <w:sz w:val="15"/>
+                <w:szCs w:val="15"/>
+                <w:lang w:val="en-US" w:eastAsia="nb-NO"/>
+              </w:rPr>
+              <w:t>C_SCOPE</w:t>
             </w:r>
             <w:r>
               <w:rPr>
@@ -14461,7 +14492,25 @@
                 <w:szCs w:val="15"/>
                 <w:lang w:val="en-US" w:eastAsia="nb-NO"/>
               </w:rPr>
-              <w:t>, C_SCOPE</w:t>
+              <w:t>,</w:t>
+            </w:r>
+            <w:r>
+              <w:rPr>
+                <w:rFonts w:ascii="Courier New" w:hAnsi="Courier New" w:cs="Courier New"/>
+                <w:sz w:val="15"/>
+                <w:szCs w:val="15"/>
+                <w:lang w:val="en-US" w:eastAsia="nb-NO"/>
+              </w:rPr>
+              <w:t xml:space="preserve"> ERROR,</w:t>
+            </w:r>
+            <w:r>
+              <w:rPr>
+                <w:rFonts w:ascii="Courier New" w:hAnsi="Courier New" w:cs="Courier New"/>
+                <w:sz w:val="15"/>
+                <w:szCs w:val="15"/>
+                <w:lang w:val="en-US" w:eastAsia="nb-NO"/>
+              </w:rPr>
+              <w:t xml:space="preserve"> C_SCOPE</w:t>
             </w:r>
             <w:r>
               <w:rPr>
@@ -14638,7 +14687,25 @@
                 <w:szCs w:val="15"/>
                 <w:lang w:val="en-US" w:eastAsia="nb-NO"/>
               </w:rPr>
-              <w:t>, C_SCOPE</w:t>
+              <w:t xml:space="preserve">, </w:t>
+            </w:r>
+            <w:r>
+              <w:rPr>
+                <w:rFonts w:ascii="Courier New" w:hAnsi="Courier New" w:cs="Courier New"/>
+                <w:sz w:val="15"/>
+                <w:szCs w:val="15"/>
+                <w:lang w:val="en-US" w:eastAsia="nb-NO"/>
+              </w:rPr>
+              <w:t xml:space="preserve">ERROR, </w:t>
+            </w:r>
+            <w:r>
+              <w:rPr>
+                <w:rFonts w:ascii="Courier New" w:hAnsi="Courier New" w:cs="Courier New"/>
+                <w:sz w:val="15"/>
+                <w:szCs w:val="15"/>
+                <w:lang w:val="en-US" w:eastAsia="nb-NO"/>
+              </w:rPr>
+              <w:t>C_SCOPE</w:t>
             </w:r>
             <w:r>
               <w:rPr>
@@ -14874,7 +14941,25 @@
                 <w:szCs w:val="15"/>
                 <w:lang w:val="en-US" w:eastAsia="nb-NO"/>
               </w:rPr>
-              <w:t>, C_SCOPE</w:t>
+              <w:t xml:space="preserve">, </w:t>
+            </w:r>
+            <w:r>
+              <w:rPr>
+                <w:rFonts w:ascii="Courier New" w:hAnsi="Courier New" w:cs="Courier New"/>
+                <w:sz w:val="15"/>
+                <w:szCs w:val="15"/>
+                <w:lang w:val="en-US" w:eastAsia="nb-NO"/>
+              </w:rPr>
+              <w:t xml:space="preserve">ERROR, </w:t>
+            </w:r>
+            <w:r>
+              <w:rPr>
+                <w:rFonts w:ascii="Courier New" w:hAnsi="Courier New" w:cs="Courier New"/>
+                <w:sz w:val="15"/>
+                <w:szCs w:val="15"/>
+                <w:lang w:val="en-US" w:eastAsia="nb-NO"/>
+              </w:rPr>
+              <w:t>C_SCOPE</w:t>
             </w:r>
             <w:r>
               <w:rPr>
@@ -15237,6 +15322,15 @@
                 <w:szCs w:val="15"/>
                 <w:lang w:val="en-US" w:eastAsia="nb-NO"/>
               </w:rPr>
+              <w:t xml:space="preserve">ERROR, </w:t>
+            </w:r>
+            <w:r>
+              <w:rPr>
+                <w:rFonts w:ascii="Courier New" w:hAnsi="Courier New" w:cs="Courier New"/>
+                <w:sz w:val="15"/>
+                <w:szCs w:val="15"/>
+                <w:lang w:val="en-US" w:eastAsia="nb-NO"/>
+              </w:rPr>
               <w:t>C_SCOPE</w:t>
             </w:r>
             <w:r>
@@ -15702,6 +15796,15 @@
                 <w:lang w:val="en-US" w:eastAsia="nb-NO"/>
               </w:rPr>
               <w:t xml:space="preserve"> (last) word”, </w:t>
+            </w:r>
+            <w:r>
+              <w:rPr>
+                <w:rFonts w:ascii="Courier New" w:hAnsi="Courier New" w:cs="Courier New"/>
+                <w:sz w:val="15"/>
+                <w:szCs w:val="15"/>
+                <w:lang w:val="en-US" w:eastAsia="nb-NO"/>
+              </w:rPr>
+              <w:t xml:space="preserve">ERROR, </w:t>
             </w:r>
             <w:r>
               <w:rPr>
@@ -17424,7 +17527,7 @@
     </w:p>
     <w:p>
       <w:pPr>
-        <w:pStyle w:val="Overskrift1"/>
+        <w:pStyle w:val="Heading1"/>
         <w:rPr>
           <w:rFonts w:ascii="Helvetica" w:hAnsi="Helvetica" w:cs="Helvetica"/>
         </w:rPr>
@@ -18742,7 +18845,7 @@
     </w:tbl>
     <w:p>
       <w:pPr>
-        <w:pStyle w:val="Overskrift1"/>
+        <w:pStyle w:val="Heading1"/>
         <w:rPr>
           <w:rFonts w:ascii="Helvetica" w:hAnsi="Helvetica" w:cs="Helvetica"/>
         </w:rPr>
@@ -20597,7 +20700,7 @@
     </w:tbl>
     <w:p>
       <w:pPr>
-        <w:pStyle w:val="Brdtekst"/>
+        <w:pStyle w:val="BodyText"/>
         <w:rPr>
           <w:b/>
         </w:rPr>
@@ -20608,7 +20711,7 @@
     </w:p>
     <w:p>
       <w:pPr>
-        <w:pStyle w:val="Liste2"/>
+        <w:pStyle w:val="List2"/>
         <w:rPr>
           <w:rFonts w:ascii="Courier New" w:hAnsi="Courier New" w:cs="Courier New"/>
         </w:rPr>
@@ -20670,7 +20773,7 @@
     </w:p>
     <w:p>
       <w:pPr>
-        <w:pStyle w:val="Liste2"/>
+        <w:pStyle w:val="List2"/>
         <w:rPr>
           <w:rFonts w:ascii="Courier New" w:hAnsi="Courier New" w:cs="Courier New"/>
         </w:rPr>
@@ -20738,7 +20841,7 @@
     </w:p>
     <w:p>
       <w:pPr>
-        <w:pStyle w:val="Overskrift1"/>
+        <w:pStyle w:val="Heading1"/>
         <w:rPr>
           <w:rFonts w:ascii="Helvetica" w:hAnsi="Helvetica" w:cs="Helvetica"/>
         </w:rPr>
@@ -20753,7 +20856,7 @@
     </w:p>
     <w:p>
       <w:pPr>
-        <w:pStyle w:val="Brdtekst"/>
+        <w:pStyle w:val="BodyText"/>
       </w:pPr>
       <w:r>
         <w:t xml:space="preserve">The current status of the VVC can be retrieved during simulation. This is achieved by reading from the shared variable </w:t>
@@ -21162,7 +21265,7 @@
     </w:tbl>
     <w:p>
       <w:pPr>
-        <w:pStyle w:val="Overskrift1"/>
+        <w:pStyle w:val="Heading1"/>
         <w:rPr>
           <w:rFonts w:ascii="Helvetica" w:hAnsi="Helvetica" w:cs="Helvetica"/>
         </w:rPr>
@@ -21328,7 +21431,7 @@
     </w:p>
     <w:p>
       <w:pPr>
-        <w:pStyle w:val="Overskrift1"/>
+        <w:pStyle w:val="Heading1"/>
       </w:pPr>
       <w:r>
         <w:t xml:space="preserve">Transaction Info </w:t>
@@ -21347,7 +21450,7 @@
     <w:p/>
     <w:p>
       <w:pPr>
-        <w:pStyle w:val="Bildetekst"/>
+        <w:pStyle w:val="Caption"/>
         <w:keepNext/>
         <w:jc w:val="center"/>
         <w:rPr>
@@ -23233,12 +23336,13 @@
     </w:p>
     <w:p>
       <w:pPr>
-        <w:pStyle w:val="Overskrift1"/>
+        <w:pStyle w:val="Heading1"/>
         <w:keepNext/>
         <w:rPr>
           <w:rFonts w:ascii="Helvetica" w:hAnsi="Helvetica" w:cs="Helvetica"/>
         </w:rPr>
       </w:pPr>
+      <w:bookmarkStart w:id="5" w:name="_Ref102491549"/>
       <w:r>
         <w:rPr>
           <w:rFonts w:ascii="Helvetica" w:hAnsi="Helvetica" w:cs="Helvetica"/>
@@ -23247,10 +23351,11 @@
         <w:t>VVC Interface</w:t>
       </w:r>
       <w:bookmarkEnd w:id="4"/>
+      <w:bookmarkEnd w:id="5"/>
     </w:p>
     <w:p>
       <w:pPr>
-        <w:pStyle w:val="Brdtekst"/>
+        <w:pStyle w:val="BodyText"/>
       </w:pPr>
       <w:r>
         <w:t xml:space="preserve">In this VVC, the interface has been encapsulated in a signal record of type </w:t>
@@ -23288,7 +23393,7 @@
         <w:t>Stream</w:t>
       </w:r>
       <w:r>
-        <w:t xml:space="preserve"> interface busses can be of arbitrary size, the interface </w:t>
+        <w:t xml:space="preserve"> interface buses can be of arbitrary size, the interface </w:t>
       </w:r>
       <w:proofErr w:type="spellStart"/>
       <w:r>
@@ -23296,20 +23401,18 @@
       </w:r>
       <w:proofErr w:type="spellEnd"/>
       <w:r>
-        <w:t xml:space="preserve"> have been left unconstrained. These unconstrained SLVs needs to be constrained when the interface signals are instantiated. For this interface, </w:t>
+        <w:t xml:space="preserve"> have been left unconstrained. These unconstrained SLVs needs to be constrained when the interface signals are instantiated. For this interface, the</w:t>
       </w:r>
-      <w:proofErr w:type="gramStart"/>
       <w:r>
-        <w:t>the</w:t>
+        <w:t>y</w:t>
       </w:r>
-      <w:proofErr w:type="gramEnd"/>
       <w:r>
         <w:t xml:space="preserve"> could look like:</w:t>
       </w:r>
     </w:p>
     <w:p>
       <w:pPr>
-        <w:pStyle w:val="Liste2"/>
+        <w:pStyle w:val="List2"/>
       </w:pPr>
       <w:r>
         <w:t>si</w:t>
@@ -23366,7 +23469,7 @@
     </w:p>
     <w:p>
       <w:pPr>
-        <w:pStyle w:val="Liste2"/>
+        <w:pStyle w:val="List2"/>
       </w:pPr>
       <w:proofErr w:type="spellStart"/>
       <w:r>
@@ -23390,7 +23493,7 @@
     </w:p>
     <w:p>
       <w:pPr>
-        <w:pStyle w:val="Liste2"/>
+        <w:pStyle w:val="List2"/>
       </w:pPr>
       <w:proofErr w:type="spellStart"/>
       <w:proofErr w:type="gramStart"/>
@@ -23419,7 +23522,7 @@
     </w:p>
     <w:p>
       <w:pPr>
-        <w:pStyle w:val="Liste2"/>
+        <w:pStyle w:val="List2"/>
       </w:pPr>
       <w:proofErr w:type="spellStart"/>
       <w:r>
@@ -23443,7 +23546,7 @@
     </w:p>
     <w:p>
       <w:pPr>
-        <w:pStyle w:val="Liste2"/>
+        <w:pStyle w:val="List2"/>
       </w:pPr>
       <w:proofErr w:type="spellStart"/>
       <w:proofErr w:type="gramStart"/>
@@ -23469,7 +23572,7 @@
     </w:p>
     <w:p>
       <w:pPr>
-        <w:pStyle w:val="Liste2"/>
+        <w:pStyle w:val="List2"/>
       </w:pPr>
       <w:proofErr w:type="spellStart"/>
       <w:proofErr w:type="gramStart"/>
@@ -23529,7 +23632,7 @@
     </w:p>
     <w:p>
       <w:pPr>
-        <w:pStyle w:val="Liste"/>
+        <w:pStyle w:val="List"/>
       </w:pPr>
       <w:r>
         <w:t>The widths of</w:t>
@@ -23611,7 +23714,7 @@
     </w:p>
     <w:p>
       <w:pPr>
-        <w:pStyle w:val="Liste"/>
+        <w:pStyle w:val="List"/>
       </w:pPr>
       <w:r>
         <w:t xml:space="preserve">Set the widths of unused signals to 1, for example </w:t>
@@ -23675,7 +23778,7 @@
     </w:p>
     <w:p>
       <w:pPr>
-        <w:pStyle w:val="Overskrift1"/>
+        <w:pStyle w:val="Heading1"/>
         <w:keepNext/>
         <w:rPr>
           <w:rFonts w:ascii="Helvetica" w:hAnsi="Helvetica" w:cs="Helvetica"/>
@@ -23690,7 +23793,7 @@
     </w:p>
     <w:p>
       <w:pPr>
-        <w:pStyle w:val="Brdtekst"/>
+        <w:pStyle w:val="BodyText"/>
       </w:pPr>
       <w:r>
         <w:t>Additional documentation about UVVM and its features can be found under “/</w:t>
@@ -23706,7 +23809,7 @@
     </w:p>
     <w:p>
       <w:pPr>
-        <w:pStyle w:val="Brdtekst"/>
+        <w:pStyle w:val="BodyText"/>
       </w:pPr>
       <w:r>
         <w:t>For additional documentation on the AXI</w:t>
@@ -23743,7 +23846,7 @@
     </w:p>
     <w:p>
       <w:pPr>
-        <w:pStyle w:val="Overskrift1"/>
+        <w:pStyle w:val="Heading1"/>
         <w:rPr>
           <w:rFonts w:ascii="Helvetica" w:hAnsi="Helvetica" w:cs="Helvetica"/>
         </w:rPr>
@@ -23758,7 +23861,7 @@
     </w:p>
     <w:p>
       <w:pPr>
-        <w:pStyle w:val="Brdtekst"/>
+        <w:pStyle w:val="BodyText"/>
       </w:pPr>
       <w:r>
         <w:t>AXI4-</w:t>
@@ -23800,7 +23903,7 @@
     </w:p>
     <w:p>
       <w:pPr>
-        <w:pStyle w:val="Listeavsnitt"/>
+        <w:pStyle w:val="ListParagraph"/>
         <w:numPr>
           <w:ilvl w:val="0"/>
           <w:numId w:val="40"/>
@@ -23869,7 +23972,7 @@
     </w:p>
     <w:p>
       <w:pPr>
-        <w:pStyle w:val="Listeavsnitt"/>
+        <w:pStyle w:val="ListParagraph"/>
         <w:numPr>
           <w:ilvl w:val="0"/>
           <w:numId w:val="40"/>
@@ -23931,7 +24034,7 @@
     </w:p>
     <w:p>
       <w:pPr>
-        <w:pStyle w:val="Listeavsnitt"/>
+        <w:pStyle w:val="ListParagraph"/>
         <w:numPr>
           <w:ilvl w:val="0"/>
           <w:numId w:val="40"/>
@@ -23966,7 +24069,7 @@
     <w:p/>
     <w:p>
       <w:pPr>
-        <w:pStyle w:val="Brdtekst"/>
+        <w:pStyle w:val="BodyText"/>
       </w:pPr>
       <w:r>
         <w:t xml:space="preserve">Before compiling the </w:t>
@@ -24009,7 +24112,7 @@
     <w:p/>
     <w:p>
       <w:pPr>
-        <w:pStyle w:val="Brdtekst"/>
+        <w:pStyle w:val="BodyText"/>
       </w:pPr>
       <w:r>
         <w:t xml:space="preserve">See UVVM Essential Mechanisms located in </w:t>
@@ -25313,7 +25416,7 @@
     </w:tbl>
     <w:p>
       <w:pPr>
-        <w:pStyle w:val="Overskrift1"/>
+        <w:pStyle w:val="Heading1"/>
         <w:rPr>
           <w:rFonts w:ascii="Helvetica" w:hAnsi="Helvetica" w:cs="Helvetica"/>
         </w:rPr>
@@ -25332,7 +25435,7 @@
     </w:p>
     <w:p>
       <w:pPr>
-        <w:pStyle w:val="Liste"/>
+        <w:pStyle w:val="List"/>
       </w:pPr>
       <w:r>
         <w:t>For r</w:t>
@@ -25372,7 +25475,7 @@
     </w:p>
     <w:p>
       <w:pPr>
-        <w:pStyle w:val="Brdtekst"/>
+        <w:pStyle w:val="BodyText"/>
         <w:rPr>
           <w:rFonts w:ascii="Helvetica Neue Thin" w:hAnsi="Helvetica Neue Thin"/>
           <w:i/>
@@ -25425,7 +25528,7 @@
       <w:hyperlink r:id="rId10" w:history="1">
         <w:r>
           <w:rPr>
-            <w:rStyle w:val="Hyperkobling"/>
+            <w:rStyle w:val="Hyperlink"/>
           </w:rPr>
           <w:t>support@bitvis.no</w:t>
         </w:r>
@@ -25771,12 +25874,11 @@
       </w:r>
     </w:p>
     <w:sectPr>
-      <w:headerReference w:type="even" r:id="rId11"/>
-      <w:headerReference w:type="default" r:id="rId12"/>
-      <w:footerReference w:type="even" r:id="rId13"/>
-      <w:footerReference w:type="default" r:id="rId14"/>
-      <w:headerReference w:type="first" r:id="rId15"/>
-      <w:footerReference w:type="first" r:id="rId16"/>
+      <w:headerReference w:type="default" r:id="rId11"/>
+      <w:footerReference w:type="even" r:id="rId12"/>
+      <w:footerReference w:type="default" r:id="rId13"/>
+      <w:headerReference w:type="first" r:id="rId14"/>
+      <w:footerReference w:type="first" r:id="rId15"/>
       <w:pgSz w:w="16840" w:h="11907" w:orient="landscape" w:code="9"/>
       <w:pgMar w:top="1134" w:right="851" w:bottom="851" w:left="850" w:header="567" w:footer="284" w:gutter="0"/>
       <w:cols w:space="720"/>
@@ -25831,34 +25933,34 @@
 <w:ftr xmlns:wpc="http://schemas.microsoft.com/office/word/2010/wordprocessingCanvas" xmlns:cx="http://schemas.microsoft.com/office/drawing/2014/chartex" xmlns:cx1="http://schemas.microsoft.com/office/drawing/2015/9/8/chartex" xmlns:cx2="http://schemas.microsoft.com/office/drawing/2015/10/21/chartex" xmlns:cx3="http://schemas.microsoft.com/office/drawing/2016/5/9/chartex" xmlns:cx4="http://schemas.microsoft.com/office/drawing/2016/5/10/chartex" xmlns:cx5="http://schemas.microsoft.com/office/drawing/2016/5/11/chartex" xmlns:cx6="http://schemas.microsoft.com/office/drawing/2016/5/12/chartex" xmlns:cx7="http://schemas.microsoft.com/office/drawing/2016/5/13/chartex" xmlns:cx8="http://schemas.microsoft.com/office/drawing/2016/5/14/chartex" xmlns:mc="http://schemas.openxmlformats.org/markup-compatibility/2006" xmlns:aink="http://schemas.microsoft.com/office/drawing/2016/ink" xmlns:am3d="http://schemas.microsoft.com/office/drawing/2017/model3d" xmlns:o="urn:schemas-microsoft-com:office:office" xmlns:oel="http://schemas.microsoft.com/office/2019/extlst" xmlns:r="http://schemas.openxmlformats.org/officeDocument/2006/relationships" xmlns:m="http://schemas.openxmlformats.org/officeDocument/2006/math" xmlns:v="urn:schemas-microsoft-com:vml" xmlns:wp14="http://schemas.microsoft.com/office/word/2010/wordprocessingDrawing" xmlns:wp="http://schemas.openxmlformats.org/drawingml/2006/wordprocessingDrawing" xmlns:w10="urn:schemas-microsoft-com:office:word" xmlns:w="http://schemas.openxmlformats.org/wordprocessingml/2006/main" xmlns:w14="http://schemas.microsoft.com/office/word/2010/wordml" xmlns:w15="http://schemas.microsoft.com/office/word/2012/wordml" xmlns:w16cex="http://schemas.microsoft.com/office/word/2018/wordml/cex" xmlns:w16cid="http://schemas.microsoft.com/office/word/2016/wordml/cid" xmlns:w16="http://schemas.microsoft.com/office/word/2018/wordml" xmlns:w16sdtdh="http://schemas.microsoft.com/office/word/2020/wordml/sdtdatahash" xmlns:w16se="http://schemas.microsoft.com/office/word/2015/wordml/symex" xmlns:wpg="http://schemas.microsoft.com/office/word/2010/wordprocessingGroup" xmlns:wpi="http://schemas.microsoft.com/office/word/2010/wordprocessingInk" xmlns:wne="http://schemas.microsoft.com/office/word/2006/wordml" xmlns:wps="http://schemas.microsoft.com/office/word/2010/wordprocessingShape" mc:Ignorable="w14 w15 w16se w16cid w16 w16cex w16sdtdh wp14">
   <w:p>
     <w:pPr>
-      <w:pStyle w:val="Bunntekst"/>
+      <w:pStyle w:val="Footer"/>
       <w:framePr w:wrap="none" w:vAnchor="text" w:hAnchor="margin" w:xAlign="right" w:y="1"/>
       <w:rPr>
-        <w:rStyle w:val="Sidetall"/>
+        <w:rStyle w:val="PageNumber"/>
       </w:rPr>
     </w:pPr>
     <w:r>
       <w:rPr>
-        <w:rStyle w:val="Sidetall"/>
+        <w:rStyle w:val="PageNumber"/>
       </w:rPr>
       <w:fldChar w:fldCharType="begin"/>
     </w:r>
     <w:r>
       <w:rPr>
-        <w:rStyle w:val="Sidetall"/>
+        <w:rStyle w:val="PageNumber"/>
       </w:rPr>
       <w:instrText xml:space="preserve">PAGE  </w:instrText>
     </w:r>
     <w:r>
       <w:rPr>
-        <w:rStyle w:val="Sidetall"/>
+        <w:rStyle w:val="PageNumber"/>
       </w:rPr>
       <w:fldChar w:fldCharType="end"/>
     </w:r>
   </w:p>
   <w:p>
     <w:pPr>
-      <w:pStyle w:val="Bunntekst"/>
+      <w:pStyle w:val="Footer"/>
       <w:ind w:right="360"/>
     </w:pPr>
   </w:p>
@@ -25869,10 +25971,10 @@
 <w:ftr xmlns:wpc="http://schemas.microsoft.com/office/word/2010/wordprocessingCanvas" xmlns:cx="http://schemas.microsoft.com/office/drawing/2014/chartex" xmlns:cx1="http://schemas.microsoft.com/office/drawing/2015/9/8/chartex" xmlns:cx2="http://schemas.microsoft.com/office/drawing/2015/10/21/chartex" xmlns:cx3="http://schemas.microsoft.com/office/drawing/2016/5/9/chartex" xmlns:cx4="http://schemas.microsoft.com/office/drawing/2016/5/10/chartex" xmlns:cx5="http://schemas.microsoft.com/office/drawing/2016/5/11/chartex" xmlns:cx6="http://schemas.microsoft.com/office/drawing/2016/5/12/chartex" xmlns:cx7="http://schemas.microsoft.com/office/drawing/2016/5/13/chartex" xmlns:cx8="http://schemas.microsoft.com/office/drawing/2016/5/14/chartex" xmlns:mc="http://schemas.openxmlformats.org/markup-compatibility/2006" xmlns:aink="http://schemas.microsoft.com/office/drawing/2016/ink" xmlns:am3d="http://schemas.microsoft.com/office/drawing/2017/model3d" xmlns:o="urn:schemas-microsoft-com:office:office" xmlns:oel="http://schemas.microsoft.com/office/2019/extlst" xmlns:r="http://schemas.openxmlformats.org/officeDocument/2006/relationships" xmlns:m="http://schemas.openxmlformats.org/officeDocument/2006/math" xmlns:v="urn:schemas-microsoft-com:vml" xmlns:wp14="http://schemas.microsoft.com/office/word/2010/wordprocessingDrawing" xmlns:wp="http://schemas.openxmlformats.org/drawingml/2006/wordprocessingDrawing" xmlns:w10="urn:schemas-microsoft-com:office:word" xmlns:w="http://schemas.openxmlformats.org/wordprocessingml/2006/main" xmlns:w14="http://schemas.microsoft.com/office/word/2010/wordml" xmlns:w15="http://schemas.microsoft.com/office/word/2012/wordml" xmlns:w16cex="http://schemas.microsoft.com/office/word/2018/wordml/cex" xmlns:w16cid="http://schemas.microsoft.com/office/word/2016/wordml/cid" xmlns:w16="http://schemas.microsoft.com/office/word/2018/wordml" xmlns:w16sdtdh="http://schemas.microsoft.com/office/word/2020/wordml/sdtdatahash" xmlns:w16se="http://schemas.microsoft.com/office/word/2015/wordml/symex" xmlns:wpg="http://schemas.microsoft.com/office/word/2010/wordprocessingGroup" xmlns:wpi="http://schemas.microsoft.com/office/word/2010/wordprocessingInk" xmlns:wne="http://schemas.microsoft.com/office/word/2006/wordml" xmlns:wps="http://schemas.microsoft.com/office/word/2010/wordprocessingShape" mc:Ignorable="w14 w15 w16se w16cid w16 w16cex w16sdtdh wp14">
   <w:p>
     <w:pPr>
-      <w:pStyle w:val="Bunntekst"/>
+      <w:pStyle w:val="Footer"/>
       <w:framePr w:wrap="none" w:vAnchor="text" w:hAnchor="margin" w:xAlign="right" w:y="1"/>
       <w:rPr>
-        <w:rStyle w:val="Sidetall"/>
+        <w:rStyle w:val="PageNumber"/>
         <w:rFonts w:ascii="Helvetica" w:hAnsi="Helvetica" w:cs="Helvetica"/>
         <w:color w:val="1381C4"/>
         <w:sz w:val="14"/>
@@ -25880,7 +25982,7 @@
     </w:pPr>
     <w:r>
       <w:rPr>
-        <w:rStyle w:val="Sidetall"/>
+        <w:rStyle w:val="PageNumber"/>
         <w:rFonts w:ascii="Helvetica" w:hAnsi="Helvetica" w:cs="Helvetica"/>
         <w:color w:val="1381C4"/>
         <w:sz w:val="14"/>
@@ -25889,7 +25991,7 @@
     </w:r>
     <w:r>
       <w:rPr>
-        <w:rStyle w:val="Sidetall"/>
+        <w:rStyle w:val="PageNumber"/>
         <w:rFonts w:ascii="Helvetica" w:hAnsi="Helvetica" w:cs="Helvetica"/>
         <w:color w:val="1381C4"/>
         <w:sz w:val="14"/>
@@ -25898,7 +26000,7 @@
     </w:r>
     <w:r>
       <w:rPr>
-        <w:rStyle w:val="Sidetall"/>
+        <w:rStyle w:val="PageNumber"/>
         <w:rFonts w:ascii="Helvetica" w:hAnsi="Helvetica" w:cs="Helvetica"/>
         <w:color w:val="1381C4"/>
         <w:sz w:val="14"/>
@@ -25907,7 +26009,7 @@
     </w:r>
     <w:r>
       <w:rPr>
-        <w:rStyle w:val="Sidetall"/>
+        <w:rStyle w:val="PageNumber"/>
         <w:rFonts w:ascii="Helvetica" w:hAnsi="Helvetica" w:cs="Helvetica"/>
         <w:color w:val="1381C4"/>
         <w:sz w:val="14"/>
@@ -25916,7 +26018,7 @@
     </w:r>
     <w:r>
       <w:rPr>
-        <w:rStyle w:val="Sidetall"/>
+        <w:rStyle w:val="PageNumber"/>
         <w:rFonts w:ascii="Helvetica" w:hAnsi="Helvetica" w:cs="Helvetica"/>
         <w:color w:val="1381C4"/>
         <w:sz w:val="14"/>
@@ -25925,7 +26027,7 @@
     </w:r>
     <w:r>
       <w:rPr>
-        <w:rStyle w:val="Sidetall"/>
+        <w:rStyle w:val="PageNumber"/>
         <w:rFonts w:ascii="Helvetica" w:hAnsi="Helvetica" w:cs="Helvetica"/>
         <w:color w:val="1381C4"/>
         <w:sz w:val="14"/>
@@ -25934,7 +26036,7 @@
     </w:r>
     <w:r>
       <w:rPr>
-        <w:rStyle w:val="Sidetall"/>
+        <w:rStyle w:val="PageNumber"/>
         <w:rFonts w:ascii="Helvetica" w:hAnsi="Helvetica" w:cs="Helvetica"/>
         <w:color w:val="1381C4"/>
         <w:sz w:val="14"/>
@@ -25943,7 +26045,7 @@
     </w:r>
     <w:r>
       <w:rPr>
-        <w:rStyle w:val="Sidetall"/>
+        <w:rStyle w:val="PageNumber"/>
         <w:rFonts w:ascii="Helvetica" w:hAnsi="Helvetica" w:cs="Helvetica"/>
         <w:color w:val="1381C4"/>
         <w:sz w:val="14"/>
@@ -25952,7 +26054,7 @@
     </w:r>
     <w:r>
       <w:rPr>
-        <w:rStyle w:val="Sidetall"/>
+        <w:rStyle w:val="PageNumber"/>
         <w:rFonts w:ascii="Helvetica" w:hAnsi="Helvetica" w:cs="Helvetica"/>
         <w:color w:val="1381C4"/>
         <w:sz w:val="14"/>
@@ -25961,7 +26063,7 @@
     </w:r>
     <w:r>
       <w:rPr>
-        <w:rStyle w:val="Sidetall"/>
+        <w:rStyle w:val="PageNumber"/>
         <w:rFonts w:ascii="Helvetica" w:hAnsi="Helvetica" w:cs="Helvetica"/>
         <w:color w:val="1381C4"/>
         <w:sz w:val="14"/>
@@ -25970,7 +26072,7 @@
     </w:r>
     <w:r>
       <w:rPr>
-        <w:rStyle w:val="Sidetall"/>
+        <w:rStyle w:val="PageNumber"/>
         <w:rFonts w:ascii="Helvetica" w:hAnsi="Helvetica" w:cs="Helvetica"/>
         <w:color w:val="1381C4"/>
         <w:sz w:val="14"/>
@@ -25979,7 +26081,7 @@
     </w:r>
     <w:r>
       <w:rPr>
-        <w:rStyle w:val="Sidetall"/>
+        <w:rStyle w:val="PageNumber"/>
         <w:rFonts w:ascii="Helvetica" w:hAnsi="Helvetica" w:cs="Helvetica"/>
         <w:color w:val="1381C4"/>
         <w:sz w:val="14"/>
@@ -26015,7 +26117,7 @@
         </w:tcPr>
         <w:p>
           <w:pPr>
-            <w:pStyle w:val="Bunntekst"/>
+            <w:pStyle w:val="Footer"/>
             <w:tabs>
               <w:tab w:val="clear" w:pos="4153"/>
               <w:tab w:val="clear" w:pos="8306"/>
@@ -26087,7 +26189,7 @@
         </w:tcPr>
         <w:p>
           <w:pPr>
-            <w:pStyle w:val="Bunntekst"/>
+            <w:pStyle w:val="Footer"/>
             <w:tabs>
               <w:tab w:val="clear" w:pos="4153"/>
               <w:tab w:val="clear" w:pos="8306"/>
@@ -26184,7 +26286,7 @@
               <w:sz w:val="14"/>
               <w:lang w:val="en-US"/>
             </w:rPr>
-            <w:t>2022-06-29</w:t>
+            <w:t>2022-09-23</w:t>
           </w:r>
           <w:r>
             <w:rPr>
@@ -26204,7 +26306,7 @@
         </w:tcPr>
         <w:p>
           <w:pPr>
-            <w:pStyle w:val="Bunntekst"/>
+            <w:pStyle w:val="Footer"/>
             <w:tabs>
               <w:tab w:val="clear" w:pos="4153"/>
               <w:tab w:val="clear" w:pos="8306"/>
@@ -26220,7 +26322,7 @@
           <w:hyperlink r:id="rId1" w:history="1">
             <w:r>
               <w:rPr>
-                <w:rStyle w:val="Hyperkobling"/>
+                <w:rStyle w:val="Hyperlink"/>
                 <w:rFonts w:ascii="Helvetica" w:hAnsi="Helvetica" w:cs="Arial"/>
                 <w:color w:val="1381C4"/>
                 <w:sz w:val="14"/>
@@ -26250,7 +26352,7 @@
           </w:r>
           <w:r>
             <w:rPr>
-              <w:rStyle w:val="Hyperkobling"/>
+              <w:rStyle w:val="Hyperlink"/>
               <w:rFonts w:ascii="Helvetica" w:hAnsi="Helvetica" w:cs="Arial"/>
               <w:color w:val="1381C4"/>
               <w:sz w:val="14"/>
@@ -26267,7 +26369,7 @@
         </w:tcPr>
         <w:p>
           <w:pPr>
-            <w:pStyle w:val="Bunntekst"/>
+            <w:pStyle w:val="Footer"/>
             <w:tabs>
               <w:tab w:val="clear" w:pos="4153"/>
               <w:tab w:val="clear" w:pos="8306"/>
@@ -26287,7 +26389,7 @@
   </w:tbl>
   <w:p>
     <w:pPr>
-      <w:pStyle w:val="Bunntekst"/>
+      <w:pStyle w:val="Footer"/>
       <w:rPr>
         <w:lang w:val="sq-AL"/>
       </w:rPr>
@@ -26534,7 +26636,7 @@
   </w:p>
   <w:p>
     <w:pPr>
-      <w:pStyle w:val="Bunntekst"/>
+      <w:pStyle w:val="Footer"/>
     </w:pPr>
   </w:p>
 </w:ftr>
@@ -26583,89 +26685,9 @@
 <w:hdr xmlns:wpc="http://schemas.microsoft.com/office/word/2010/wordprocessingCanvas" xmlns:cx="http://schemas.microsoft.com/office/drawing/2014/chartex" xmlns:cx1="http://schemas.microsoft.com/office/drawing/2015/9/8/chartex" xmlns:cx2="http://schemas.microsoft.com/office/drawing/2015/10/21/chartex" xmlns:cx3="http://schemas.microsoft.com/office/drawing/2016/5/9/chartex" xmlns:cx4="http://schemas.microsoft.com/office/drawing/2016/5/10/chartex" xmlns:cx5="http://schemas.microsoft.com/office/drawing/2016/5/11/chartex" xmlns:cx6="http://schemas.microsoft.com/office/drawing/2016/5/12/chartex" xmlns:cx7="http://schemas.microsoft.com/office/drawing/2016/5/13/chartex" xmlns:cx8="http://schemas.microsoft.com/office/drawing/2016/5/14/chartex" xmlns:mc="http://schemas.openxmlformats.org/markup-compatibility/2006" xmlns:aink="http://schemas.microsoft.com/office/drawing/2016/ink" xmlns:am3d="http://schemas.microsoft.com/office/drawing/2017/model3d" xmlns:o="urn:schemas-microsoft-com:office:office" xmlns:oel="http://schemas.microsoft.com/office/2019/extlst" xmlns:r="http://schemas.openxmlformats.org/officeDocument/2006/relationships" xmlns:m="http://schemas.openxmlformats.org/officeDocument/2006/math" xmlns:v="urn:schemas-microsoft-com:vml" xmlns:wp14="http://schemas.microsoft.com/office/word/2010/wordprocessingDrawing" xmlns:wp="http://schemas.openxmlformats.org/drawingml/2006/wordprocessingDrawing" xmlns:w10="urn:schemas-microsoft-com:office:word" xmlns:w="http://schemas.openxmlformats.org/wordprocessingml/2006/main" xmlns:w14="http://schemas.microsoft.com/office/word/2010/wordml" xmlns:w15="http://schemas.microsoft.com/office/word/2012/wordml" xmlns:w16cex="http://schemas.microsoft.com/office/word/2018/wordml/cex" xmlns:w16cid="http://schemas.microsoft.com/office/word/2016/wordml/cid" xmlns:w16="http://schemas.microsoft.com/office/word/2018/wordml" xmlns:w16sdtdh="http://schemas.microsoft.com/office/word/2020/wordml/sdtdatahash" xmlns:w16se="http://schemas.microsoft.com/office/word/2015/wordml/symex" xmlns:wpg="http://schemas.microsoft.com/office/word/2010/wordprocessingGroup" xmlns:wpi="http://schemas.microsoft.com/office/word/2010/wordprocessingInk" xmlns:wne="http://schemas.microsoft.com/office/word/2006/wordml" xmlns:wps="http://schemas.microsoft.com/office/word/2010/wordprocessingShape" mc:Ignorable="w14 w15 w16se w16cid w16 w16cex w16sdtdh wp14">
   <w:p>
     <w:pPr>
-      <w:pStyle w:val="Topptekst"/>
-    </w:pPr>
-    <w:r>
-      <w:rPr>
-        <w:noProof/>
-      </w:rPr>
-      <w:pict w14:anchorId="4CCCE13D">
-        <v:shapetype id="_x0000_t136" coordsize="21600,21600" o:spt="136" adj="10800" path="m@7,l@8,m@5,21600l@6,21600e">
-          <v:formulas>
-            <v:f eqn="sum #0 0 10800"/>
-            <v:f eqn="prod #0 2 1"/>
-            <v:f eqn="sum 21600 0 @1"/>
-            <v:f eqn="sum 0 0 @2"/>
-            <v:f eqn="sum 21600 0 @3"/>
-            <v:f eqn="if @0 @3 0"/>
-            <v:f eqn="if @0 21600 @1"/>
-            <v:f eqn="if @0 0 @2"/>
-            <v:f eqn="if @0 @4 21600"/>
-            <v:f eqn="mid @5 @6"/>
-            <v:f eqn="mid @8 @5"/>
-            <v:f eqn="mid @7 @8"/>
-            <v:f eqn="mid @6 @7"/>
-            <v:f eqn="sum @6 0 @5"/>
-          </v:formulas>
-          <v:path textpathok="t" o:connecttype="custom" o:connectlocs="@9,0;@10,10800;@11,21600;@12,10800" o:connectangles="270,180,90,0"/>
-          <v:textpath on="t" fitshape="t"/>
-          <v:handles>
-            <v:h position="#0,bottomRight" xrange="6629,14971"/>
-          </v:handles>
-          <o:lock v:ext="edit" text="t" shapetype="t"/>
-        </v:shapetype>
-        <v:shape id="PowerPlusWaterMarkObject606747204" o:spid="_x0000_s1026" type="#_x0000_t136" style="position:absolute;margin-left:0;margin-top:0;width:466.3pt;height:233.15pt;rotation:315;z-index:-251653120;mso-position-horizontal:center;mso-position-horizontal-relative:margin;mso-position-vertical:center;mso-position-vertical-relative:margin" o:allowincell="f" fillcolor="silver" stroked="f">
-          <v:fill opacity=".5"/>
-          <v:textpath style="font-family:&quot;Helvetica&quot;;font-size:1pt" string="BETA"/>
-        </v:shape>
-      </w:pict>
-    </w:r>
-  </w:p>
-</w:hdr>
-</file>
-
-<file path=word/header2.xml><?xml version="1.0" encoding="utf-8"?>
-<w:hdr xmlns:wpc="http://schemas.microsoft.com/office/word/2010/wordprocessingCanvas" xmlns:cx="http://schemas.microsoft.com/office/drawing/2014/chartex" xmlns:cx1="http://schemas.microsoft.com/office/drawing/2015/9/8/chartex" xmlns:cx2="http://schemas.microsoft.com/office/drawing/2015/10/21/chartex" xmlns:cx3="http://schemas.microsoft.com/office/drawing/2016/5/9/chartex" xmlns:cx4="http://schemas.microsoft.com/office/drawing/2016/5/10/chartex" xmlns:cx5="http://schemas.microsoft.com/office/drawing/2016/5/11/chartex" xmlns:cx6="http://schemas.microsoft.com/office/drawing/2016/5/12/chartex" xmlns:cx7="http://schemas.microsoft.com/office/drawing/2016/5/13/chartex" xmlns:cx8="http://schemas.microsoft.com/office/drawing/2016/5/14/chartex" xmlns:mc="http://schemas.openxmlformats.org/markup-compatibility/2006" xmlns:aink="http://schemas.microsoft.com/office/drawing/2016/ink" xmlns:am3d="http://schemas.microsoft.com/office/drawing/2017/model3d" xmlns:o="urn:schemas-microsoft-com:office:office" xmlns:oel="http://schemas.microsoft.com/office/2019/extlst" xmlns:r="http://schemas.openxmlformats.org/officeDocument/2006/relationships" xmlns:m="http://schemas.openxmlformats.org/officeDocument/2006/math" xmlns:v="urn:schemas-microsoft-com:vml" xmlns:wp14="http://schemas.microsoft.com/office/word/2010/wordprocessingDrawing" xmlns:wp="http://schemas.openxmlformats.org/drawingml/2006/wordprocessingDrawing" xmlns:w10="urn:schemas-microsoft-com:office:word" xmlns:w="http://schemas.openxmlformats.org/wordprocessingml/2006/main" xmlns:w14="http://schemas.microsoft.com/office/word/2010/wordml" xmlns:w15="http://schemas.microsoft.com/office/word/2012/wordml" xmlns:w16cex="http://schemas.microsoft.com/office/word/2018/wordml/cex" xmlns:w16cid="http://schemas.microsoft.com/office/word/2016/wordml/cid" xmlns:w16="http://schemas.microsoft.com/office/word/2018/wordml" xmlns:w16sdtdh="http://schemas.microsoft.com/office/word/2020/wordml/sdtdatahash" xmlns:w16se="http://schemas.microsoft.com/office/word/2015/wordml/symex" xmlns:wpg="http://schemas.microsoft.com/office/word/2010/wordprocessingGroup" xmlns:wpi="http://schemas.microsoft.com/office/word/2010/wordprocessingInk" xmlns:wne="http://schemas.microsoft.com/office/word/2006/wordml" xmlns:wps="http://schemas.microsoft.com/office/word/2010/wordprocessingShape" mc:Ignorable="w14 w15 w16se w16cid w16 w16cex w16sdtdh wp14">
-  <w:p>
-    <w:pPr>
-      <w:pStyle w:val="Topptekst"/>
+      <w:pStyle w:val="Header"/>
       <w:jc w:val="right"/>
     </w:pPr>
-    <w:r>
-      <w:rPr>
-        <w:noProof/>
-      </w:rPr>
-      <w:pict w14:anchorId="430071F1">
-        <v:shapetype id="_x0000_t136" coordsize="21600,21600" o:spt="136" adj="10800" path="m@7,l@8,m@5,21600l@6,21600e">
-          <v:formulas>
-            <v:f eqn="sum #0 0 10800"/>
-            <v:f eqn="prod #0 2 1"/>
-            <v:f eqn="sum 21600 0 @1"/>
-            <v:f eqn="sum 0 0 @2"/>
-            <v:f eqn="sum 21600 0 @3"/>
-            <v:f eqn="if @0 @3 0"/>
-            <v:f eqn="if @0 21600 @1"/>
-            <v:f eqn="if @0 0 @2"/>
-            <v:f eqn="if @0 @4 21600"/>
-            <v:f eqn="mid @5 @6"/>
-            <v:f eqn="mid @8 @5"/>
-            <v:f eqn="mid @7 @8"/>
-            <v:f eqn="mid @6 @7"/>
-            <v:f eqn="sum @6 0 @5"/>
-          </v:formulas>
-          <v:path textpathok="t" o:connecttype="custom" o:connectlocs="@9,0;@10,10800;@11,21600;@12,10800" o:connectangles="270,180,90,0"/>
-          <v:textpath on="t" fitshape="t"/>
-          <v:handles>
-            <v:h position="#0,bottomRight" xrange="6629,14971"/>
-          </v:handles>
-          <o:lock v:ext="edit" text="t" shapetype="t"/>
-        </v:shapetype>
-        <v:shape id="PowerPlusWaterMarkObject606747205" o:spid="_x0000_s1027" type="#_x0000_t136" style="position:absolute;left:0;text-align:left;margin-left:0;margin-top:0;width:466.3pt;height:233.15pt;rotation:315;z-index:-251651072;mso-position-horizontal:center;mso-position-horizontal-relative:margin;mso-position-vertical:center;mso-position-vertical-relative:margin" o:allowincell="f" fillcolor="silver" stroked="f">
-          <v:fill opacity=".5"/>
-          <v:textpath style="font-family:&quot;Helvetica&quot;;font-size:1pt" string="BETA"/>
-        </v:shape>
-      </w:pict>
-    </w:r>
     <w:r>
       <w:rPr>
         <w:rFonts w:ascii="Verdana" w:hAnsi="Verdana"/>
@@ -26726,48 +26748,13 @@
 </w:hdr>
 </file>
 
-<file path=word/header3.xml><?xml version="1.0" encoding="utf-8"?>
+<file path=word/header2.xml><?xml version="1.0" encoding="utf-8"?>
 <w:hdr xmlns:wpc="http://schemas.microsoft.com/office/word/2010/wordprocessingCanvas" xmlns:cx="http://schemas.microsoft.com/office/drawing/2014/chartex" xmlns:cx1="http://schemas.microsoft.com/office/drawing/2015/9/8/chartex" xmlns:cx2="http://schemas.microsoft.com/office/drawing/2015/10/21/chartex" xmlns:cx3="http://schemas.microsoft.com/office/drawing/2016/5/9/chartex" xmlns:cx4="http://schemas.microsoft.com/office/drawing/2016/5/10/chartex" xmlns:cx5="http://schemas.microsoft.com/office/drawing/2016/5/11/chartex" xmlns:cx6="http://schemas.microsoft.com/office/drawing/2016/5/12/chartex" xmlns:cx7="http://schemas.microsoft.com/office/drawing/2016/5/13/chartex" xmlns:cx8="http://schemas.microsoft.com/office/drawing/2016/5/14/chartex" xmlns:mc="http://schemas.openxmlformats.org/markup-compatibility/2006" xmlns:aink="http://schemas.microsoft.com/office/drawing/2016/ink" xmlns:am3d="http://schemas.microsoft.com/office/drawing/2017/model3d" xmlns:o="urn:schemas-microsoft-com:office:office" xmlns:oel="http://schemas.microsoft.com/office/2019/extlst" xmlns:r="http://schemas.openxmlformats.org/officeDocument/2006/relationships" xmlns:m="http://schemas.openxmlformats.org/officeDocument/2006/math" xmlns:v="urn:schemas-microsoft-com:vml" xmlns:wp14="http://schemas.microsoft.com/office/word/2010/wordprocessingDrawing" xmlns:wp="http://schemas.openxmlformats.org/drawingml/2006/wordprocessingDrawing" xmlns:w10="urn:schemas-microsoft-com:office:word" xmlns:w="http://schemas.openxmlformats.org/wordprocessingml/2006/main" xmlns:w14="http://schemas.microsoft.com/office/word/2010/wordml" xmlns:w15="http://schemas.microsoft.com/office/word/2012/wordml" xmlns:w16cex="http://schemas.microsoft.com/office/word/2018/wordml/cex" xmlns:w16cid="http://schemas.microsoft.com/office/word/2016/wordml/cid" xmlns:w16="http://schemas.microsoft.com/office/word/2018/wordml" xmlns:w16sdtdh="http://schemas.microsoft.com/office/word/2020/wordml/sdtdatahash" xmlns:w16se="http://schemas.microsoft.com/office/word/2015/wordml/symex" xmlns:wpg="http://schemas.microsoft.com/office/word/2010/wordprocessingGroup" xmlns:wpi="http://schemas.microsoft.com/office/word/2010/wordprocessingInk" xmlns:wne="http://schemas.microsoft.com/office/word/2006/wordml" xmlns:wps="http://schemas.microsoft.com/office/word/2010/wordprocessingShape" mc:Ignorable="w14 w15 w16se w16cid w16 w16cex w16sdtdh wp14">
   <w:p>
     <w:pPr>
-      <w:pStyle w:val="Topptekst"/>
+      <w:pStyle w:val="Header"/>
       <w:jc w:val="right"/>
     </w:pPr>
-    <w:r>
-      <w:rPr>
-        <w:noProof/>
-      </w:rPr>
-      <w:pict w14:anchorId="3D5191CD">
-        <v:shapetype id="_x0000_t136" coordsize="21600,21600" o:spt="136" adj="10800" path="m@7,l@8,m@5,21600l@6,21600e">
-          <v:formulas>
-            <v:f eqn="sum #0 0 10800"/>
-            <v:f eqn="prod #0 2 1"/>
-            <v:f eqn="sum 21600 0 @1"/>
-            <v:f eqn="sum 0 0 @2"/>
-            <v:f eqn="sum 21600 0 @3"/>
-            <v:f eqn="if @0 @3 0"/>
-            <v:f eqn="if @0 21600 @1"/>
-            <v:f eqn="if @0 0 @2"/>
-            <v:f eqn="if @0 @4 21600"/>
-            <v:f eqn="mid @5 @6"/>
-            <v:f eqn="mid @8 @5"/>
-            <v:f eqn="mid @7 @8"/>
-            <v:f eqn="mid @6 @7"/>
-            <v:f eqn="sum @6 0 @5"/>
-          </v:formulas>
-          <v:path textpathok="t" o:connecttype="custom" o:connectlocs="@9,0;@10,10800;@11,21600;@12,10800" o:connectangles="270,180,90,0"/>
-          <v:textpath on="t" fitshape="t"/>
-          <v:handles>
-            <v:h position="#0,bottomRight" xrange="6629,14971"/>
-          </v:handles>
-          <o:lock v:ext="edit" text="t" shapetype="t"/>
-        </v:shapetype>
-        <v:shape id="PowerPlusWaterMarkObject606747203" o:spid="_x0000_s1025" type="#_x0000_t136" style="position:absolute;left:0;text-align:left;margin-left:0;margin-top:0;width:466.3pt;height:233.15pt;rotation:315;z-index:-251655168;mso-position-horizontal:center;mso-position-horizontal-relative:margin;mso-position-vertical:center;mso-position-vertical-relative:margin" o:allowincell="f" fillcolor="silver" stroked="f">
-          <v:fill opacity=".5"/>
-          <v:textpath style="font-family:&quot;Helvetica&quot;;font-size:1pt" string="BETA"/>
-        </v:shape>
-      </w:pict>
-    </w:r>
     <w:r>
       <w:rPr>
         <w:rFonts w:ascii="Verdana" w:hAnsi="Verdana"/>
@@ -26838,7 +26825,7 @@
     <w:lvl w:ilvl="0">
       <w:start w:val="1"/>
       <w:numFmt w:val="decimal"/>
-      <w:pStyle w:val="Nummerertliste"/>
+      <w:pStyle w:val="ListNumber"/>
       <w:lvlText w:val="%1."/>
       <w:lvlJc w:val="left"/>
       <w:pPr>
@@ -31564,7 +31551,7 @@
     <w:lvl w:ilvl="0">
       <w:start w:val="1"/>
       <w:numFmt w:val="decimal"/>
-      <w:pStyle w:val="Overskrift1"/>
+      <w:pStyle w:val="Heading1"/>
       <w:lvlText w:val="%1"/>
       <w:lvlJc w:val="left"/>
       <w:pPr>
@@ -31577,7 +31564,7 @@
     <w:lvl w:ilvl="1">
       <w:start w:val="1"/>
       <w:numFmt w:val="decimal"/>
-      <w:pStyle w:val="Overskrift2"/>
+      <w:pStyle w:val="Heading2"/>
       <w:lvlText w:val="%1.%2"/>
       <w:lvlJc w:val="left"/>
       <w:pPr>
@@ -31590,7 +31577,7 @@
     <w:lvl w:ilvl="2">
       <w:start w:val="1"/>
       <w:numFmt w:val="decimal"/>
-      <w:pStyle w:val="Overskrift3"/>
+      <w:pStyle w:val="Heading3"/>
       <w:lvlText w:val="%1.%2.%3"/>
       <w:lvlJc w:val="left"/>
       <w:pPr>
@@ -31603,7 +31590,7 @@
     <w:lvl w:ilvl="3">
       <w:start w:val="1"/>
       <w:numFmt w:val="decimal"/>
-      <w:pStyle w:val="Overskrift4"/>
+      <w:pStyle w:val="Heading4"/>
       <w:lvlText w:val="%1.%2.%3.%4"/>
       <w:lvlJc w:val="left"/>
       <w:pPr>
@@ -31616,7 +31603,7 @@
     <w:lvl w:ilvl="4">
       <w:start w:val="1"/>
       <w:numFmt w:val="decimal"/>
-      <w:pStyle w:val="Overskrift5"/>
+      <w:pStyle w:val="Heading5"/>
       <w:lvlText w:val="%1.%2.%3.%4.%5"/>
       <w:lvlJc w:val="left"/>
       <w:pPr>
@@ -31629,7 +31616,7 @@
     <w:lvl w:ilvl="5">
       <w:start w:val="1"/>
       <w:numFmt w:val="decimal"/>
-      <w:pStyle w:val="Overskrift6"/>
+      <w:pStyle w:val="Heading6"/>
       <w:lvlText w:val="%1.%2.%3.%4.%5.%6"/>
       <w:lvlJc w:val="left"/>
       <w:pPr>
@@ -31642,7 +31629,7 @@
     <w:lvl w:ilvl="6">
       <w:start w:val="1"/>
       <w:numFmt w:val="decimal"/>
-      <w:pStyle w:val="Overskrift7"/>
+      <w:pStyle w:val="Heading7"/>
       <w:lvlText w:val="%1.%2.%3.%4.%5.%6.%7"/>
       <w:lvlJc w:val="left"/>
       <w:pPr>
@@ -31655,7 +31642,7 @@
     <w:lvl w:ilvl="7">
       <w:start w:val="1"/>
       <w:numFmt w:val="decimal"/>
-      <w:pStyle w:val="Overskrift8"/>
+      <w:pStyle w:val="Heading8"/>
       <w:lvlText w:val="%1.%2.%3.%4.%5.%6.%7.%8"/>
       <w:lvlJc w:val="left"/>
       <w:pPr>
@@ -31668,7 +31655,7 @@
     <w:lvl w:ilvl="8">
       <w:start w:val="1"/>
       <w:numFmt w:val="decimal"/>
-      <w:pStyle w:val="Overskrift9"/>
+      <w:pStyle w:val="Heading9"/>
       <w:lvlText w:val="%1.%2.%3.%4.%5.%6.%7.%8.%9"/>
       <w:lvlJc w:val="left"/>
       <w:pPr>
@@ -32081,136 +32068,136 @@
       </w:rPr>
     </w:lvl>
   </w:abstractNum>
-  <w:num w:numId="1" w16cid:durableId="510803283">
+  <w:num w:numId="1" w16cid:durableId="812794446">
     <w:abstractNumId w:val="44"/>
   </w:num>
-  <w:num w:numId="2" w16cid:durableId="689523843">
+  <w:num w:numId="2" w16cid:durableId="1003824585">
     <w:abstractNumId w:val="0"/>
   </w:num>
-  <w:num w:numId="3" w16cid:durableId="1014384000">
+  <w:num w:numId="3" w16cid:durableId="1655642155">
     <w:abstractNumId w:val="9"/>
   </w:num>
-  <w:num w:numId="4" w16cid:durableId="50345112">
+  <w:num w:numId="4" w16cid:durableId="997809883">
     <w:abstractNumId w:val="21"/>
   </w:num>
-  <w:num w:numId="5" w16cid:durableId="433667285">
+  <w:num w:numId="5" w16cid:durableId="446312659">
     <w:abstractNumId w:val="33"/>
   </w:num>
-  <w:num w:numId="6" w16cid:durableId="961031446">
+  <w:num w:numId="6" w16cid:durableId="1087113452">
     <w:abstractNumId w:val="23"/>
   </w:num>
-  <w:num w:numId="7" w16cid:durableId="1726641894">
+  <w:num w:numId="7" w16cid:durableId="1110929132">
     <w:abstractNumId w:val="12"/>
   </w:num>
-  <w:num w:numId="8" w16cid:durableId="1774545482">
+  <w:num w:numId="8" w16cid:durableId="643580881">
     <w:abstractNumId w:val="36"/>
   </w:num>
-  <w:num w:numId="9" w16cid:durableId="50085100">
+  <w:num w:numId="9" w16cid:durableId="1902016002">
     <w:abstractNumId w:val="30"/>
   </w:num>
-  <w:num w:numId="10" w16cid:durableId="1952593472">
+  <w:num w:numId="10" w16cid:durableId="1572156582">
     <w:abstractNumId w:val="7"/>
   </w:num>
-  <w:num w:numId="11" w16cid:durableId="579877031">
+  <w:num w:numId="11" w16cid:durableId="1510489308">
     <w:abstractNumId w:val="1"/>
   </w:num>
-  <w:num w:numId="12" w16cid:durableId="1786001171">
+  <w:num w:numId="12" w16cid:durableId="673461233">
     <w:abstractNumId w:val="42"/>
   </w:num>
-  <w:num w:numId="13" w16cid:durableId="333189296">
+  <w:num w:numId="13" w16cid:durableId="1398820961">
     <w:abstractNumId w:val="8"/>
   </w:num>
-  <w:num w:numId="14" w16cid:durableId="787814401">
+  <w:num w:numId="14" w16cid:durableId="870605520">
     <w:abstractNumId w:val="24"/>
   </w:num>
-  <w:num w:numId="15" w16cid:durableId="104349557">
+  <w:num w:numId="15" w16cid:durableId="670327534">
     <w:abstractNumId w:val="26"/>
   </w:num>
-  <w:num w:numId="16" w16cid:durableId="1010764173">
+  <w:num w:numId="16" w16cid:durableId="1122646891">
     <w:abstractNumId w:val="32"/>
   </w:num>
-  <w:num w:numId="17" w16cid:durableId="1755668638">
+  <w:num w:numId="17" w16cid:durableId="408042824">
     <w:abstractNumId w:val="18"/>
   </w:num>
-  <w:num w:numId="18" w16cid:durableId="2012219871">
+  <w:num w:numId="18" w16cid:durableId="790635877">
     <w:abstractNumId w:val="2"/>
   </w:num>
-  <w:num w:numId="19" w16cid:durableId="1027870588">
+  <w:num w:numId="19" w16cid:durableId="1768958831">
     <w:abstractNumId w:val="38"/>
   </w:num>
-  <w:num w:numId="20" w16cid:durableId="1584607912">
+  <w:num w:numId="20" w16cid:durableId="1375076365">
     <w:abstractNumId w:val="4"/>
   </w:num>
-  <w:num w:numId="21" w16cid:durableId="565337468">
+  <w:num w:numId="21" w16cid:durableId="127364014">
     <w:abstractNumId w:val="40"/>
   </w:num>
-  <w:num w:numId="22" w16cid:durableId="1813937085">
+  <w:num w:numId="22" w16cid:durableId="943613487">
     <w:abstractNumId w:val="14"/>
   </w:num>
-  <w:num w:numId="23" w16cid:durableId="218976286">
+  <w:num w:numId="23" w16cid:durableId="79062356">
     <w:abstractNumId w:val="46"/>
   </w:num>
-  <w:num w:numId="24" w16cid:durableId="530144735">
+  <w:num w:numId="24" w16cid:durableId="2060737582">
     <w:abstractNumId w:val="41"/>
   </w:num>
-  <w:num w:numId="25" w16cid:durableId="1019115987">
+  <w:num w:numId="25" w16cid:durableId="1262570841">
     <w:abstractNumId w:val="20"/>
   </w:num>
-  <w:num w:numId="26" w16cid:durableId="1861314660">
+  <w:num w:numId="26" w16cid:durableId="1603764193">
     <w:abstractNumId w:val="45"/>
   </w:num>
-  <w:num w:numId="27" w16cid:durableId="1558399091">
+  <w:num w:numId="27" w16cid:durableId="882524635">
     <w:abstractNumId w:val="13"/>
   </w:num>
-  <w:num w:numId="28" w16cid:durableId="1591279747">
+  <w:num w:numId="28" w16cid:durableId="98985557">
     <w:abstractNumId w:val="27"/>
   </w:num>
-  <w:num w:numId="29" w16cid:durableId="1366784268">
+  <w:num w:numId="29" w16cid:durableId="1476604784">
     <w:abstractNumId w:val="10"/>
   </w:num>
-  <w:num w:numId="30" w16cid:durableId="1118453104">
+  <w:num w:numId="30" w16cid:durableId="14888299">
     <w:abstractNumId w:val="31"/>
   </w:num>
-  <w:num w:numId="31" w16cid:durableId="152188810">
+  <w:num w:numId="31" w16cid:durableId="2135715292">
     <w:abstractNumId w:val="29"/>
   </w:num>
-  <w:num w:numId="32" w16cid:durableId="991061071">
+  <w:num w:numId="32" w16cid:durableId="847136873">
     <w:abstractNumId w:val="17"/>
   </w:num>
-  <w:num w:numId="33" w16cid:durableId="414596368">
+  <w:num w:numId="33" w16cid:durableId="216093318">
     <w:abstractNumId w:val="47"/>
   </w:num>
-  <w:num w:numId="34" w16cid:durableId="1142966194">
+  <w:num w:numId="34" w16cid:durableId="411702767">
     <w:abstractNumId w:val="48"/>
   </w:num>
-  <w:num w:numId="35" w16cid:durableId="999045939">
+  <w:num w:numId="35" w16cid:durableId="1526597039">
     <w:abstractNumId w:val="5"/>
   </w:num>
-  <w:num w:numId="36" w16cid:durableId="529880262">
+  <w:num w:numId="36" w16cid:durableId="1410349732">
     <w:abstractNumId w:val="25"/>
   </w:num>
-  <w:num w:numId="37" w16cid:durableId="557594364">
+  <w:num w:numId="37" w16cid:durableId="1759709443">
     <w:abstractNumId w:val="35"/>
   </w:num>
-  <w:num w:numId="38" w16cid:durableId="1854033670">
+  <w:num w:numId="38" w16cid:durableId="1826123320">
     <w:abstractNumId w:val="22"/>
   </w:num>
-  <w:num w:numId="39" w16cid:durableId="2093231813">
+  <w:num w:numId="39" w16cid:durableId="1401711870">
     <w:abstractNumId w:val="16"/>
   </w:num>
-  <w:num w:numId="40" w16cid:durableId="476579771">
+  <w:num w:numId="40" w16cid:durableId="1354459442">
     <w:abstractNumId w:val="3"/>
   </w:num>
-  <w:num w:numId="41" w16cid:durableId="669874290">
+  <w:num w:numId="41" w16cid:durableId="887762966">
     <w:abstractNumId w:val="28"/>
   </w:num>
-  <w:num w:numId="42" w16cid:durableId="263154191">
+  <w:num w:numId="42" w16cid:durableId="1034842218">
     <w:abstractNumId w:val="11"/>
   </w:num>
-  <w:num w:numId="43" w16cid:durableId="2016884784">
+  <w:num w:numId="43" w16cid:durableId="2064206260">
     <w:abstractNumId w:val="6"/>
   </w:num>
-  <w:num w:numId="44" w16cid:durableId="749043102">
+  <w:num w:numId="44" w16cid:durableId="948389447">
     <w:abstractNumId w:val="44"/>
     <w:lvlOverride w:ilvl="0">
       <w:startOverride w:val="1"/>
@@ -32240,22 +32227,22 @@
       <w:startOverride w:val="1"/>
     </w:lvlOverride>
   </w:num>
-  <w:num w:numId="45" w16cid:durableId="252203657">
+  <w:num w:numId="45" w16cid:durableId="438454748">
     <w:abstractNumId w:val="39"/>
   </w:num>
-  <w:num w:numId="46" w16cid:durableId="2126651131">
+  <w:num w:numId="46" w16cid:durableId="2080128997">
     <w:abstractNumId w:val="19"/>
   </w:num>
-  <w:num w:numId="47" w16cid:durableId="924341102">
+  <w:num w:numId="47" w16cid:durableId="258175800">
     <w:abstractNumId w:val="37"/>
   </w:num>
-  <w:num w:numId="48" w16cid:durableId="1122847187">
+  <w:num w:numId="48" w16cid:durableId="1408846460">
     <w:abstractNumId w:val="43"/>
   </w:num>
-  <w:num w:numId="49" w16cid:durableId="420151637">
+  <w:num w:numId="49" w16cid:durableId="491530113">
     <w:abstractNumId w:val="34"/>
   </w:num>
-  <w:num w:numId="50" w16cid:durableId="748843216">
+  <w:num w:numId="50" w16cid:durableId="2122333267">
     <w:abstractNumId w:val="15"/>
   </w:num>
   <w:numIdMacAtCleanup w:val="11"/>
@@ -32657,11 +32644,11 @@
       <w:lang w:val="en-GB" w:eastAsia="en-US"/>
     </w:rPr>
   </w:style>
-  <w:style w:type="paragraph" w:styleId="Overskrift1">
+  <w:style w:type="paragraph" w:styleId="Heading1">
     <w:name w:val="heading 1"/>
     <w:basedOn w:val="Normal"/>
     <w:next w:val="Normal"/>
-    <w:link w:val="Overskrift1Tegn"/>
+    <w:link w:val="Heading1Char"/>
     <w:qFormat/>
     <w:rsid w:val="00017510"/>
     <w:pPr>
@@ -32678,11 +32665,11 @@
       <w:sz w:val="24"/>
     </w:rPr>
   </w:style>
-  <w:style w:type="paragraph" w:styleId="Overskrift2">
+  <w:style w:type="paragraph" w:styleId="Heading2">
     <w:name w:val="heading 2"/>
     <w:basedOn w:val="Normal"/>
     <w:next w:val="Normal"/>
-    <w:link w:val="Overskrift2Tegn"/>
+    <w:link w:val="Heading2Char"/>
     <w:qFormat/>
     <w:rsid w:val="00BE02A7"/>
     <w:pPr>
@@ -32700,11 +32687,11 @@
       <w:sz w:val="22"/>
     </w:rPr>
   </w:style>
-  <w:style w:type="paragraph" w:styleId="Overskrift3">
+  <w:style w:type="paragraph" w:styleId="Heading3">
     <w:name w:val="heading 3"/>
     <w:basedOn w:val="Normal"/>
     <w:next w:val="Normal"/>
-    <w:link w:val="Overskrift3Tegn"/>
+    <w:link w:val="Heading3Char"/>
     <w:qFormat/>
     <w:rsid w:val="008019DE"/>
     <w:pPr>
@@ -32720,7 +32707,7 @@
       <w:b/>
     </w:rPr>
   </w:style>
-  <w:style w:type="paragraph" w:styleId="Overskrift4">
+  <w:style w:type="paragraph" w:styleId="Heading4">
     <w:name w:val="heading 4"/>
     <w:basedOn w:val="Normal"/>
     <w:next w:val="Normal"/>
@@ -32740,7 +32727,7 @@
       <w:lang w:val="sq-AL"/>
     </w:rPr>
   </w:style>
-  <w:style w:type="paragraph" w:styleId="Overskrift5">
+  <w:style w:type="paragraph" w:styleId="Heading5">
     <w:name w:val="heading 5"/>
     <w:basedOn w:val="Normal"/>
     <w:next w:val="Normal"/>
@@ -32760,7 +32747,7 @@
       <w:sz w:val="22"/>
     </w:rPr>
   </w:style>
-  <w:style w:type="paragraph" w:styleId="Overskrift6">
+  <w:style w:type="paragraph" w:styleId="Heading6">
     <w:name w:val="heading 6"/>
     <w:basedOn w:val="Normal"/>
     <w:next w:val="Normal"/>
@@ -32780,7 +32767,7 @@
       <w:sz w:val="22"/>
     </w:rPr>
   </w:style>
-  <w:style w:type="paragraph" w:styleId="Overskrift7">
+  <w:style w:type="paragraph" w:styleId="Heading7">
     <w:name w:val="heading 7"/>
     <w:basedOn w:val="Normal"/>
     <w:next w:val="Normal"/>
@@ -32798,7 +32785,7 @@
       <w:i/>
     </w:rPr>
   </w:style>
-  <w:style w:type="paragraph" w:styleId="Overskrift8">
+  <w:style w:type="paragraph" w:styleId="Heading8">
     <w:name w:val="heading 8"/>
     <w:basedOn w:val="Normal"/>
     <w:next w:val="Normal"/>
@@ -32816,7 +32803,7 @@
       <w:i/>
     </w:rPr>
   </w:style>
-  <w:style w:type="paragraph" w:styleId="Overskrift9">
+  <w:style w:type="paragraph" w:styleId="Heading9">
     <w:name w:val="heading 9"/>
     <w:basedOn w:val="Normal"/>
     <w:next w:val="Normal"/>
@@ -32834,13 +32821,13 @@
       <w:i/>
     </w:rPr>
   </w:style>
-  <w:style w:type="character" w:default="1" w:styleId="Standardskriftforavsnitt">
+  <w:style w:type="character" w:default="1" w:styleId="DefaultParagraphFont">
     <w:name w:val="Default Paragraph Font"/>
     <w:uiPriority w:val="1"/>
     <w:semiHidden/>
     <w:unhideWhenUsed/>
   </w:style>
-  <w:style w:type="table" w:default="1" w:styleId="Vanligtabell">
+  <w:style w:type="table" w:default="1" w:styleId="TableNormal">
     <w:name w:val="Normal Table"/>
     <w:uiPriority w:val="99"/>
     <w:semiHidden/>
@@ -32855,13 +32842,13 @@
       </w:tblCellMar>
     </w:tblPr>
   </w:style>
-  <w:style w:type="numbering" w:default="1" w:styleId="Ingenliste">
+  <w:style w:type="numbering" w:default="1" w:styleId="NoList">
     <w:name w:val="No List"/>
     <w:uiPriority w:val="99"/>
     <w:semiHidden/>
     <w:unhideWhenUsed/>
   </w:style>
-  <w:style w:type="paragraph" w:styleId="Topptekst">
+  <w:style w:type="paragraph" w:styleId="Header">
     <w:name w:val="header"/>
     <w:basedOn w:val="Normal"/>
     <w:pPr>
@@ -32871,10 +32858,10 @@
       </w:tabs>
     </w:pPr>
   </w:style>
-  <w:style w:type="paragraph" w:styleId="Bunntekst">
+  <w:style w:type="paragraph" w:styleId="Footer">
     <w:name w:val="footer"/>
     <w:basedOn w:val="Normal"/>
-    <w:link w:val="BunntekstTegn"/>
+    <w:link w:val="FooterChar"/>
     <w:uiPriority w:val="99"/>
     <w:pPr>
       <w:tabs>
@@ -32887,7 +32874,7 @@
       <w:sz w:val="16"/>
     </w:rPr>
   </w:style>
-  <w:style w:type="paragraph" w:styleId="INNH1">
+  <w:style w:type="paragraph" w:styleId="TOC1">
     <w:name w:val="toc 1"/>
     <w:basedOn w:val="Normal"/>
     <w:next w:val="Normal"/>
@@ -32901,7 +32888,7 @@
       <w:sz w:val="20"/>
     </w:rPr>
   </w:style>
-  <w:style w:type="paragraph" w:styleId="INNH2">
+  <w:style w:type="paragraph" w:styleId="TOC2">
     <w:name w:val="toc 2"/>
     <w:basedOn w:val="Normal"/>
     <w:next w:val="Normal"/>
@@ -32914,7 +32901,7 @@
       <w:sz w:val="20"/>
     </w:rPr>
   </w:style>
-  <w:style w:type="paragraph" w:styleId="INNH3">
+  <w:style w:type="paragraph" w:styleId="TOC3">
     <w:name w:val="toc 3"/>
     <w:basedOn w:val="Normal"/>
     <w:next w:val="Normal"/>
@@ -32927,7 +32914,7 @@
       <w:sz w:val="20"/>
     </w:rPr>
   </w:style>
-  <w:style w:type="paragraph" w:styleId="INNH4">
+  <w:style w:type="paragraph" w:styleId="TOC4">
     <w:name w:val="toc 4"/>
     <w:basedOn w:val="Normal"/>
     <w:next w:val="Normal"/>
@@ -32936,7 +32923,7 @@
       <w:ind w:left="720"/>
     </w:pPr>
   </w:style>
-  <w:style w:type="paragraph" w:styleId="INNH5">
+  <w:style w:type="paragraph" w:styleId="TOC5">
     <w:name w:val="toc 5"/>
     <w:basedOn w:val="Normal"/>
     <w:next w:val="Normal"/>
@@ -32945,7 +32932,7 @@
       <w:ind w:left="960"/>
     </w:pPr>
   </w:style>
-  <w:style w:type="paragraph" w:styleId="INNH6">
+  <w:style w:type="paragraph" w:styleId="TOC6">
     <w:name w:val="toc 6"/>
     <w:basedOn w:val="Normal"/>
     <w:next w:val="Normal"/>
@@ -32954,7 +32941,7 @@
       <w:ind w:left="1200"/>
     </w:pPr>
   </w:style>
-  <w:style w:type="paragraph" w:styleId="INNH7">
+  <w:style w:type="paragraph" w:styleId="TOC7">
     <w:name w:val="toc 7"/>
     <w:basedOn w:val="Normal"/>
     <w:next w:val="Normal"/>
@@ -32963,7 +32950,7 @@
       <w:ind w:left="1440"/>
     </w:pPr>
   </w:style>
-  <w:style w:type="paragraph" w:styleId="INNH8">
+  <w:style w:type="paragraph" w:styleId="TOC8">
     <w:name w:val="toc 8"/>
     <w:basedOn w:val="Normal"/>
     <w:next w:val="Normal"/>
@@ -32972,7 +32959,7 @@
       <w:ind w:left="1680"/>
     </w:pPr>
   </w:style>
-  <w:style w:type="paragraph" w:styleId="INNH9">
+  <w:style w:type="paragraph" w:styleId="TOC9">
     <w:name w:val="toc 9"/>
     <w:basedOn w:val="Normal"/>
     <w:next w:val="Normal"/>
@@ -32981,7 +32968,7 @@
       <w:ind w:left="1920"/>
     </w:pPr>
   </w:style>
-  <w:style w:type="paragraph" w:styleId="Indeks1">
+  <w:style w:type="paragraph" w:styleId="Index1">
     <w:name w:val="index 1"/>
     <w:basedOn w:val="Normal"/>
     <w:next w:val="Normal"/>
@@ -32996,7 +32983,7 @@
       <w:b/>
     </w:rPr>
   </w:style>
-  <w:style w:type="paragraph" w:styleId="Indeks3">
+  <w:style w:type="paragraph" w:styleId="Index3">
     <w:name w:val="index 3"/>
     <w:basedOn w:val="Normal"/>
     <w:next w:val="Normal"/>
@@ -33008,7 +32995,7 @@
       <w:ind w:left="600" w:hanging="200"/>
     </w:pPr>
   </w:style>
-  <w:style w:type="paragraph" w:styleId="Bildetekst">
+  <w:style w:type="paragraph" w:styleId="Caption">
     <w:name w:val="caption"/>
     <w:basedOn w:val="Normal"/>
     <w:next w:val="Normal"/>
@@ -33020,14 +33007,14 @@
       <w:i/>
     </w:rPr>
   </w:style>
-  <w:style w:type="character" w:styleId="Fotnotereferanse">
+  <w:style w:type="character" w:styleId="FootnoteReference">
     <w:name w:val="footnote reference"/>
     <w:semiHidden/>
     <w:rPr>
       <w:vertAlign w:val="superscript"/>
     </w:rPr>
   </w:style>
-  <w:style w:type="paragraph" w:styleId="Fotnotetekst">
+  <w:style w:type="paragraph" w:styleId="FootnoteText">
     <w:name w:val="footnote text"/>
     <w:basedOn w:val="Normal"/>
     <w:semiHidden/>
@@ -33038,30 +33025,30 @@
       <w:sz w:val="20"/>
     </w:rPr>
   </w:style>
-  <w:style w:type="character" w:styleId="Merknadsreferanse">
+  <w:style w:type="character" w:styleId="CommentReference">
     <w:name w:val="annotation reference"/>
     <w:semiHidden/>
     <w:rPr>
       <w:sz w:val="16"/>
     </w:rPr>
   </w:style>
-  <w:style w:type="paragraph" w:styleId="Merknadstekst">
+  <w:style w:type="paragraph" w:styleId="CommentText">
     <w:name w:val="annotation text"/>
     <w:basedOn w:val="Normal"/>
-    <w:link w:val="MerknadstekstTegn"/>
+    <w:link w:val="CommentTextChar"/>
     <w:semiHidden/>
     <w:rPr>
       <w:sz w:val="20"/>
     </w:rPr>
   </w:style>
-  <w:style w:type="character" w:styleId="Hyperkobling">
+  <w:style w:type="character" w:styleId="Hyperlink">
     <w:name w:val="Hyperlink"/>
     <w:rPr>
       <w:color w:val="0000FF"/>
       <w:u w:val="single"/>
     </w:rPr>
   </w:style>
-  <w:style w:type="character" w:styleId="Fulgthyperkobling">
+  <w:style w:type="character" w:styleId="FollowedHyperlink">
     <w:name w:val="FollowedHyperlink"/>
     <w:rPr>
       <w:color w:val="800080"/>
@@ -33079,7 +33066,7 @@
   </w:style>
   <w:style w:type="paragraph" w:customStyle="1" w:styleId="Appendix">
     <w:name w:val="Appendix"/>
-    <w:basedOn w:val="Overskrift1"/>
+    <w:basedOn w:val="Heading1"/>
     <w:pPr>
       <w:keepNext/>
       <w:numPr>
@@ -33105,7 +33092,7 @@
       <w:lang w:val="en-US"/>
     </w:rPr>
   </w:style>
-  <w:style w:type="paragraph" w:styleId="Dokumentkart">
+  <w:style w:type="paragraph" w:styleId="DocumentMap">
     <w:name w:val="Document Map"/>
     <w:basedOn w:val="Normal"/>
     <w:semiHidden/>
@@ -33128,9 +33115,9 @@
       <w:sz w:val="20"/>
     </w:rPr>
   </w:style>
-  <w:style w:type="table" w:styleId="Tabellrutenett">
+  <w:style w:type="table" w:styleId="TableGrid">
     <w:name w:val="Table Grid"/>
-    <w:basedOn w:val="Vanligtabell"/>
+    <w:basedOn w:val="TableNormal"/>
     <w:uiPriority w:val="59"/>
     <w:rsid w:val="00FB38FA"/>
     <w:tblPr>
@@ -33155,7 +33142,7 @@
       <w:sz w:val="20"/>
     </w:rPr>
   </w:style>
-  <w:style w:type="character" w:styleId="Utheving">
+  <w:style w:type="character" w:styleId="Emphasis">
     <w:name w:val="Emphasis"/>
     <w:qFormat/>
     <w:rsid w:val="00376949"/>
@@ -33166,7 +33153,7 @@
   </w:style>
   <w:style w:type="paragraph" w:customStyle="1" w:styleId="Style1">
     <w:name w:val="Style1"/>
-    <w:basedOn w:val="Overskrift4"/>
+    <w:basedOn w:val="Heading4"/>
     <w:autoRedefine/>
     <w:rsid w:val="0092522D"/>
     <w:rPr>
@@ -33175,16 +33162,16 @@
   </w:style>
   <w:style w:type="paragraph" w:customStyle="1" w:styleId="Ref">
     <w:name w:val="Ref"/>
-    <w:basedOn w:val="Nummerertliste"/>
+    <w:basedOn w:val="ListNumber"/>
     <w:rsid w:val="0015485B"/>
     <w:rPr>
       <w:rFonts w:cs="Arial"/>
       <w:lang w:val="sq-AL"/>
     </w:rPr>
   </w:style>
-  <w:style w:type="table" w:styleId="Tabell-3D-effekt3">
+  <w:style w:type="table" w:styleId="Table3Deffects3">
     <w:name w:val="Table 3D effects 3"/>
-    <w:basedOn w:val="Vanligtabell"/>
+    <w:basedOn w:val="TableNormal"/>
     <w:rsid w:val="00360D8E"/>
     <w:tblPr>
       <w:tblStyleRowBandSize w:val="1"/>
@@ -33268,7 +33255,7 @@
       </w:tcPr>
     </w:tblStylePr>
   </w:style>
-  <w:style w:type="paragraph" w:styleId="Nummerertliste">
+  <w:style w:type="paragraph" w:styleId="ListNumber">
     <w:name w:val="List Number"/>
     <w:basedOn w:val="Normal"/>
     <w:rsid w:val="00680AFE"/>
@@ -33278,7 +33265,7 @@
       </w:numPr>
     </w:pPr>
   </w:style>
-  <w:style w:type="paragraph" w:styleId="Listeavsnitt">
+  <w:style w:type="paragraph" w:styleId="ListParagraph">
     <w:name w:val="List Paragraph"/>
     <w:basedOn w:val="Normal"/>
     <w:uiPriority w:val="34"/>
@@ -33288,9 +33275,9 @@
       <w:ind w:left="708"/>
     </w:pPr>
   </w:style>
-  <w:style w:type="table" w:styleId="Enkelttabell3">
+  <w:style w:type="table" w:styleId="TableSimple3">
     <w:name w:val="Table Simple 3"/>
-    <w:basedOn w:val="Vanligtabell"/>
+    <w:basedOn w:val="TableNormal"/>
     <w:rsid w:val="00F56828"/>
     <w:tblPr>
       <w:tblBorders>
@@ -33321,7 +33308,7 @@
   </w:style>
   <w:style w:type="table" w:customStyle="1" w:styleId="BV-QR-SingleColumn">
     <w:name w:val="BV-QR-SingleColumn"/>
-    <w:basedOn w:val="Vanligtabell"/>
+    <w:basedOn w:val="TableNormal"/>
     <w:rsid w:val="001A0E53"/>
     <w:pPr>
       <w:spacing w:before="20" w:after="20" w:line="20" w:lineRule="atLeast"/>
@@ -33368,13 +33355,13 @@
   </w:style>
   <w:style w:type="table" w:customStyle="1" w:styleId="BV-QR-Nx3">
     <w:name w:val="BV-QR-Nx3"/>
-    <w:basedOn w:val="Vanligtabell"/>
+    <w:basedOn w:val="TableNormal"/>
     <w:rsid w:val="009C332E"/>
     <w:tblPr/>
   </w:style>
   <w:style w:type="table" w:customStyle="1" w:styleId="BV-Table-Nx1">
     <w:name w:val="BV-Table-Nx1"/>
-    <w:basedOn w:val="Vanligtabell"/>
+    <w:basedOn w:val="TableNormal"/>
     <w:rsid w:val="00E258C3"/>
     <w:pPr>
       <w:spacing w:before="20" w:after="20" w:line="20" w:lineRule="atLeast"/>
@@ -33426,29 +33413,29 @@
       </w:tcPr>
     </w:tblStylePr>
   </w:style>
-  <w:style w:type="paragraph" w:styleId="Kommentaremne">
+  <w:style w:type="paragraph" w:styleId="CommentSubject">
     <w:name w:val="annotation subject"/>
-    <w:basedOn w:val="Merknadstekst"/>
-    <w:next w:val="Merknadstekst"/>
-    <w:link w:val="KommentaremneTegn"/>
+    <w:basedOn w:val="CommentText"/>
+    <w:next w:val="CommentText"/>
+    <w:link w:val="CommentSubjectChar"/>
     <w:rsid w:val="0003573B"/>
     <w:rPr>
       <w:b/>
       <w:bCs/>
     </w:rPr>
   </w:style>
-  <w:style w:type="character" w:customStyle="1" w:styleId="MerknadstekstTegn">
-    <w:name w:val="Merknadstekst Tegn"/>
-    <w:link w:val="Merknadstekst"/>
+  <w:style w:type="character" w:customStyle="1" w:styleId="CommentTextChar">
+    <w:name w:val="Comment Text Char"/>
+    <w:link w:val="CommentText"/>
     <w:semiHidden/>
     <w:rsid w:val="0003573B"/>
     <w:rPr>
       <w:lang w:val="en-GB"/>
     </w:rPr>
   </w:style>
-  <w:style w:type="character" w:customStyle="1" w:styleId="KommentaremneTegn">
-    <w:name w:val="Kommentaremne Tegn"/>
-    <w:link w:val="Kommentaremne"/>
+  <w:style w:type="character" w:customStyle="1" w:styleId="CommentSubjectChar">
+    <w:name w:val="Comment Subject Char"/>
+    <w:link w:val="CommentSubject"/>
     <w:rsid w:val="0003573B"/>
     <w:rPr>
       <w:b/>
@@ -33456,10 +33443,10 @@
       <w:lang w:val="en-GB"/>
     </w:rPr>
   </w:style>
-  <w:style w:type="paragraph" w:styleId="Bobletekst">
+  <w:style w:type="paragraph" w:styleId="BalloonText">
     <w:name w:val="Balloon Text"/>
     <w:basedOn w:val="Normal"/>
-    <w:link w:val="BobletekstTegn"/>
+    <w:link w:val="BalloonTextChar"/>
     <w:rsid w:val="0003573B"/>
     <w:rPr>
       <w:rFonts w:ascii="Tahoma" w:hAnsi="Tahoma" w:cs="Tahoma"/>
@@ -33467,9 +33454,9 @@
       <w:szCs w:val="16"/>
     </w:rPr>
   </w:style>
-  <w:style w:type="character" w:customStyle="1" w:styleId="BobletekstTegn">
-    <w:name w:val="Bobletekst Tegn"/>
-    <w:link w:val="Bobletekst"/>
+  <w:style w:type="character" w:customStyle="1" w:styleId="BalloonTextChar">
+    <w:name w:val="Balloon Text Char"/>
+    <w:link w:val="BalloonText"/>
     <w:rsid w:val="0003573B"/>
     <w:rPr>
       <w:rFonts w:ascii="Tahoma" w:hAnsi="Tahoma" w:cs="Tahoma"/>
@@ -33478,18 +33465,18 @@
       <w:lang w:val="en-GB"/>
     </w:rPr>
   </w:style>
-  <w:style w:type="paragraph" w:styleId="Brdtekst">
+  <w:style w:type="paragraph" w:styleId="BodyText">
     <w:name w:val="Body Text"/>
     <w:basedOn w:val="Normal"/>
-    <w:link w:val="BrdtekstTegn"/>
+    <w:link w:val="BodyTextChar"/>
     <w:rsid w:val="00E2206C"/>
     <w:pPr>
       <w:spacing w:after="120"/>
     </w:pPr>
   </w:style>
-  <w:style w:type="character" w:customStyle="1" w:styleId="BrdtekstTegn">
-    <w:name w:val="Brødtekst Tegn"/>
-    <w:link w:val="Brdtekst"/>
+  <w:style w:type="character" w:customStyle="1" w:styleId="BodyTextChar">
+    <w:name w:val="Body Text Char"/>
+    <w:link w:val="BodyText"/>
     <w:rsid w:val="00E2206C"/>
     <w:rPr>
       <w:sz w:val="24"/>
@@ -33507,7 +33494,7 @@
   </w:style>
   <w:style w:type="table" w:customStyle="1" w:styleId="GridTable1Light-Accent11">
     <w:name w:val="Grid Table 1 Light - Accent 11"/>
-    <w:basedOn w:val="Vanligtabell"/>
+    <w:basedOn w:val="TableNormal"/>
     <w:uiPriority w:val="46"/>
     <w:rsid w:val="005A2CB9"/>
     <w:rPr>
@@ -33579,11 +33566,11 @@
       <w:color w:val="000000"/>
     </w:rPr>
   </w:style>
-  <w:style w:type="paragraph" w:styleId="Tittel">
+  <w:style w:type="paragraph" w:styleId="Title">
     <w:name w:val="Title"/>
     <w:basedOn w:val="Normal"/>
     <w:next w:val="Normal"/>
-    <w:link w:val="TittelTegn"/>
+    <w:link w:val="TitleChar"/>
     <w:qFormat/>
     <w:rsid w:val="00F26B83"/>
     <w:pPr>
@@ -33599,10 +33586,10 @@
       <w:szCs w:val="56"/>
     </w:rPr>
   </w:style>
-  <w:style w:type="character" w:customStyle="1" w:styleId="TittelTegn">
-    <w:name w:val="Tittel Tegn"/>
-    <w:basedOn w:val="Standardskriftforavsnitt"/>
-    <w:link w:val="Tittel"/>
+  <w:style w:type="character" w:customStyle="1" w:styleId="TitleChar">
+    <w:name w:val="Title Char"/>
+    <w:basedOn w:val="DefaultParagraphFont"/>
+    <w:link w:val="Title"/>
     <w:rsid w:val="00F26B83"/>
     <w:rPr>
       <w:rFonts w:ascii="Helvetica Neue" w:eastAsiaTheme="majorEastAsia" w:hAnsi="Helvetica Neue" w:cstheme="majorBidi"/>
@@ -33615,11 +33602,11 @@
       <w:lang w:val="en-GB" w:eastAsia="en-US"/>
     </w:rPr>
   </w:style>
-  <w:style w:type="paragraph" w:styleId="Undertittel">
+  <w:style w:type="paragraph" w:styleId="Subtitle">
     <w:name w:val="Subtitle"/>
     <w:basedOn w:val="Normal"/>
     <w:next w:val="Normal"/>
-    <w:link w:val="UndertittelTegn"/>
+    <w:link w:val="SubtitleChar"/>
     <w:qFormat/>
     <w:rsid w:val="001D006A"/>
     <w:pPr>
@@ -33636,10 +33623,10 @@
       <w:szCs w:val="22"/>
     </w:rPr>
   </w:style>
-  <w:style w:type="character" w:customStyle="1" w:styleId="UndertittelTegn">
-    <w:name w:val="Undertittel Tegn"/>
-    <w:basedOn w:val="Standardskriftforavsnitt"/>
-    <w:link w:val="Undertittel"/>
+  <w:style w:type="character" w:customStyle="1" w:styleId="SubtitleChar">
+    <w:name w:val="Subtitle Char"/>
+    <w:basedOn w:val="DefaultParagraphFont"/>
+    <w:link w:val="Subtitle"/>
     <w:rsid w:val="001D006A"/>
     <w:rPr>
       <w:rFonts w:ascii="Helvetica Light" w:eastAsiaTheme="minorEastAsia" w:hAnsi="Helvetica Light" w:cstheme="minorBidi"/>
@@ -33649,15 +33636,15 @@
       <w:lang w:val="en-GB" w:eastAsia="en-US"/>
     </w:rPr>
   </w:style>
-  <w:style w:type="character" w:styleId="Sidetall">
+  <w:style w:type="character" w:styleId="PageNumber">
     <w:name w:val="page number"/>
-    <w:basedOn w:val="Standardskriftforavsnitt"/>
+    <w:basedOn w:val="DefaultParagraphFont"/>
     <w:rsid w:val="004D74A3"/>
   </w:style>
-  <w:style w:type="character" w:customStyle="1" w:styleId="Overskrift1Tegn">
-    <w:name w:val="Overskrift 1 Tegn"/>
-    <w:basedOn w:val="Standardskriftforavsnitt"/>
-    <w:link w:val="Overskrift1"/>
+  <w:style w:type="character" w:customStyle="1" w:styleId="Heading1Char">
+    <w:name w:val="Heading 1 Char"/>
+    <w:basedOn w:val="DefaultParagraphFont"/>
+    <w:link w:val="Heading1"/>
     <w:rsid w:val="002E7BF7"/>
     <w:rPr>
       <w:rFonts w:ascii="Verdana" w:hAnsi="Verdana"/>
@@ -33666,10 +33653,10 @@
       <w:lang w:val="en-GB" w:eastAsia="en-US"/>
     </w:rPr>
   </w:style>
-  <w:style w:type="character" w:customStyle="1" w:styleId="Overskrift2Tegn">
-    <w:name w:val="Overskrift 2 Tegn"/>
-    <w:basedOn w:val="Standardskriftforavsnitt"/>
-    <w:link w:val="Overskrift2"/>
+  <w:style w:type="character" w:customStyle="1" w:styleId="Heading2Char">
+    <w:name w:val="Heading 2 Char"/>
+    <w:basedOn w:val="DefaultParagraphFont"/>
+    <w:link w:val="Heading2"/>
     <w:rsid w:val="00D92B41"/>
     <w:rPr>
       <w:rFonts w:ascii="Verdana" w:hAnsi="Verdana"/>
@@ -33678,10 +33665,10 @@
       <w:lang w:val="en-GB" w:eastAsia="en-US"/>
     </w:rPr>
   </w:style>
-  <w:style w:type="character" w:customStyle="1" w:styleId="Overskrift3Tegn">
-    <w:name w:val="Overskrift 3 Tegn"/>
-    <w:basedOn w:val="Standardskriftforavsnitt"/>
-    <w:link w:val="Overskrift3"/>
+  <w:style w:type="character" w:customStyle="1" w:styleId="Heading3Char">
+    <w:name w:val="Heading 3 Char"/>
+    <w:basedOn w:val="DefaultParagraphFont"/>
+    <w:link w:val="Heading3"/>
     <w:rsid w:val="00D92B41"/>
     <w:rPr>
       <w:rFonts w:ascii="Helvetica" w:hAnsi="Helvetica"/>
@@ -33690,9 +33677,9 @@
       <w:lang w:val="en-GB" w:eastAsia="en-US"/>
     </w:rPr>
   </w:style>
-  <w:style w:type="character" w:styleId="Svakutheving">
+  <w:style w:type="character" w:styleId="SubtleEmphasis">
     <w:name w:val="Subtle Emphasis"/>
-    <w:basedOn w:val="Standardskriftforavsnitt"/>
+    <w:basedOn w:val="DefaultParagraphFont"/>
     <w:uiPriority w:val="19"/>
     <w:qFormat/>
     <w:rsid w:val="00D92B41"/>
@@ -33702,7 +33689,7 @@
       <w:color w:val="808080" w:themeColor="text1" w:themeTint="7F"/>
     </w:rPr>
   </w:style>
-  <w:style w:type="paragraph" w:styleId="Liste">
+  <w:style w:type="paragraph" w:styleId="List">
     <w:name w:val="List"/>
     <w:basedOn w:val="Normal"/>
     <w:unhideWhenUsed/>
@@ -33712,7 +33699,7 @@
       <w:contextualSpacing/>
     </w:pPr>
   </w:style>
-  <w:style w:type="paragraph" w:styleId="Liste2">
+  <w:style w:type="paragraph" w:styleId="List2">
     <w:name w:val="List 2"/>
     <w:basedOn w:val="Normal"/>
     <w:unhideWhenUsed/>
@@ -33722,10 +33709,10 @@
       <w:contextualSpacing/>
     </w:pPr>
   </w:style>
-  <w:style w:type="paragraph" w:styleId="Brdtekstinnrykk">
+  <w:style w:type="paragraph" w:styleId="BodyTextIndent">
     <w:name w:val="Body Text Indent"/>
     <w:basedOn w:val="Normal"/>
-    <w:link w:val="BrdtekstinnrykkTegn"/>
+    <w:link w:val="BodyTextIndentChar"/>
     <w:unhideWhenUsed/>
     <w:rsid w:val="00144925"/>
     <w:pPr>
@@ -33733,10 +33720,10 @@
       <w:ind w:left="283"/>
     </w:pPr>
   </w:style>
-  <w:style w:type="character" w:customStyle="1" w:styleId="BrdtekstinnrykkTegn">
-    <w:name w:val="Brødtekstinnrykk Tegn"/>
-    <w:basedOn w:val="Standardskriftforavsnitt"/>
-    <w:link w:val="Brdtekstinnrykk"/>
+  <w:style w:type="character" w:customStyle="1" w:styleId="BodyTextIndentChar">
+    <w:name w:val="Body Text Indent Char"/>
+    <w:basedOn w:val="DefaultParagraphFont"/>
+    <w:link w:val="BodyTextIndent"/>
     <w:rsid w:val="00144925"/>
     <w:rPr>
       <w:rFonts w:ascii="Helvetica" w:hAnsi="Helvetica"/>
@@ -33744,10 +33731,10 @@
       <w:lang w:val="en-GB" w:eastAsia="en-US"/>
     </w:rPr>
   </w:style>
-  <w:style w:type="character" w:customStyle="1" w:styleId="BunntekstTegn">
-    <w:name w:val="Bunntekst Tegn"/>
-    <w:basedOn w:val="Standardskriftforavsnitt"/>
-    <w:link w:val="Bunntekst"/>
+  <w:style w:type="character" w:customStyle="1" w:styleId="FooterChar">
+    <w:name w:val="Footer Char"/>
+    <w:basedOn w:val="DefaultParagraphFont"/>
+    <w:link w:val="Footer"/>
     <w:uiPriority w:val="99"/>
     <w:rsid w:val="00334869"/>
     <w:rPr>
@@ -33756,7 +33743,7 @@
       <w:lang w:val="en-GB" w:eastAsia="en-US"/>
     </w:rPr>
   </w:style>
-  <w:style w:type="paragraph" w:styleId="Ingenmellomrom">
+  <w:style w:type="paragraph" w:styleId="NoSpacing">
     <w:name w:val="No Spacing"/>
     <w:uiPriority w:val="1"/>
     <w:qFormat/>
@@ -33785,7 +33772,7 @@
   <w:style w:type="paragraph" w:customStyle="1" w:styleId="xmsonormal">
     <w:name w:val="x_msonormal"/>
     <w:basedOn w:val="Normal"/>
-    <w:rsid w:val="008E6A20"/>
+    <w:rsid w:val="00F60ACC"/>
     <w:rPr>
       <w:rFonts w:ascii="Calibri" w:eastAsiaTheme="minorHAnsi" w:hAnsi="Calibri" w:cs="Calibri"/>
       <w:sz w:val="20"/>

</xml_diff>